<commit_message>
Menabahkan Ui Tiket Page
</commit_message>
<xml_diff>
--- a/211111763_LaporanProjectUTS-.docx
+++ b/211111763_LaporanProjectUTS-.docx
@@ -710,7 +710,6 @@
                 <w:color w:val="auto"/>
                 <w:spacing w:val="0"/>
                 <w:position w:val="0"/>
-                <w:shd w:fill="auto" w:val="clear"/>
               </w:rPr>
             </w:pPr>
             <w:r>
@@ -753,7 +752,6 @@
                 <w:color w:val="auto"/>
                 <w:spacing w:val="0"/>
                 <w:position w:val="0"/>
-                <w:shd w:fill="auto" w:val="clear"/>
               </w:rPr>
             </w:pPr>
             <w:r>
@@ -796,7 +794,6 @@
                 <w:color w:val="auto"/>
                 <w:spacing w:val="0"/>
                 <w:position w:val="0"/>
-                <w:shd w:fill="auto" w:val="clear"/>
               </w:rPr>
             </w:pPr>
             <w:r>
@@ -839,7 +836,6 @@
                 <w:color w:val="auto"/>
                 <w:spacing w:val="0"/>
                 <w:position w:val="0"/>
-                <w:shd w:fill="auto" w:val="clear"/>
               </w:rPr>
             </w:pPr>
             <w:r>
@@ -888,7 +884,6 @@
                 <w:color w:val="auto"/>
                 <w:spacing w:val="0"/>
                 <w:position w:val="0"/>
-                <w:shd w:fill="auto" w:val="clear"/>
               </w:rPr>
             </w:pPr>
             <w:r>
@@ -930,7 +925,6 @@
                 <w:color w:val="auto"/>
                 <w:spacing w:val="0"/>
                 <w:position w:val="0"/>
-                <w:shd w:fill="auto" w:val="clear"/>
               </w:rPr>
             </w:pPr>
             <w:r>
@@ -972,7 +966,6 @@
                 <w:color w:val="auto"/>
                 <w:spacing w:val="0"/>
                 <w:position w:val="0"/>
-                <w:shd w:fill="auto" w:val="clear"/>
               </w:rPr>
             </w:pPr>
             <w:r>
@@ -1014,7 +1007,6 @@
                 <w:color w:val="auto"/>
                 <w:spacing w:val="0"/>
                 <w:position w:val="0"/>
-                <w:shd w:fill="auto" w:val="clear"/>
               </w:rPr>
             </w:pPr>
             <w:r>
@@ -1062,7 +1054,6 @@
                 <w:color w:val="auto"/>
                 <w:spacing w:val="0"/>
                 <w:position w:val="0"/>
-                <w:shd w:fill="auto" w:val="clear"/>
               </w:rPr>
             </w:pPr>
             <w:r>
@@ -1104,7 +1095,6 @@
                 <w:color w:val="auto"/>
                 <w:spacing w:val="0"/>
                 <w:position w:val="0"/>
-                <w:shd w:fill="auto" w:val="clear"/>
               </w:rPr>
             </w:pPr>
             <w:r>
@@ -1146,7 +1136,6 @@
                 <w:color w:val="auto"/>
                 <w:spacing w:val="0"/>
                 <w:position w:val="0"/>
-                <w:shd w:fill="auto" w:val="clear"/>
               </w:rPr>
             </w:pPr>
             <w:r>
@@ -1188,7 +1177,6 @@
                 <w:color w:val="auto"/>
                 <w:spacing w:val="0"/>
                 <w:position w:val="0"/>
-                <w:shd w:fill="auto" w:val="clear"/>
               </w:rPr>
             </w:pPr>
             <w:r>
@@ -1236,7 +1224,6 @@
                 <w:color w:val="auto"/>
                 <w:spacing w:val="0"/>
                 <w:position w:val="0"/>
-                <w:shd w:fill="auto" w:val="clear"/>
               </w:rPr>
             </w:pPr>
             <w:r>
@@ -1278,7 +1265,6 @@
                 <w:color w:val="auto"/>
                 <w:spacing w:val="0"/>
                 <w:position w:val="0"/>
-                <w:shd w:fill="auto" w:val="clear"/>
               </w:rPr>
             </w:pPr>
             <w:r>
@@ -1320,7 +1306,6 @@
                 <w:color w:val="auto"/>
                 <w:spacing w:val="0"/>
                 <w:position w:val="0"/>
-                <w:shd w:fill="auto" w:val="clear"/>
               </w:rPr>
             </w:pPr>
             <w:r>
@@ -1362,7 +1347,6 @@
                 <w:color w:val="auto"/>
                 <w:spacing w:val="0"/>
                 <w:position w:val="0"/>
-                <w:shd w:fill="auto" w:val="clear"/>
               </w:rPr>
             </w:pPr>
             <w:r>
@@ -1506,7 +1490,6 @@
                 <w:color w:val="auto"/>
                 <w:spacing w:val="0"/>
                 <w:position w:val="0"/>
-                <w:shd w:fill="auto" w:val="clear"/>
               </w:rPr>
             </w:pPr>
             <w:r>
@@ -1549,7 +1532,6 @@
                 <w:color w:val="auto"/>
                 <w:spacing w:val="0"/>
                 <w:position w:val="0"/>
-                <w:shd w:fill="auto" w:val="clear"/>
               </w:rPr>
             </w:pPr>
             <w:r>
@@ -1592,7 +1574,6 @@
                 <w:color w:val="auto"/>
                 <w:spacing w:val="0"/>
                 <w:position w:val="0"/>
-                <w:shd w:fill="auto" w:val="clear"/>
               </w:rPr>
             </w:pPr>
             <w:r>
@@ -1635,7 +1616,6 @@
                 <w:color w:val="auto"/>
                 <w:spacing w:val="0"/>
                 <w:position w:val="0"/>
-                <w:shd w:fill="auto" w:val="clear"/>
               </w:rPr>
             </w:pPr>
             <w:r>
@@ -1684,7 +1664,6 @@
                 <w:color w:val="auto"/>
                 <w:spacing w:val="0"/>
                 <w:position w:val="0"/>
-                <w:shd w:fill="auto" w:val="clear"/>
               </w:rPr>
             </w:pPr>
             <w:r>
@@ -1726,7 +1705,6 @@
                 <w:color w:val="auto"/>
                 <w:spacing w:val="0"/>
                 <w:position w:val="0"/>
-                <w:shd w:fill="auto" w:val="clear"/>
               </w:rPr>
             </w:pPr>
             <w:r>
@@ -1768,7 +1746,6 @@
                 <w:color w:val="auto"/>
                 <w:spacing w:val="0"/>
                 <w:position w:val="0"/>
-                <w:shd w:fill="auto" w:val="clear"/>
               </w:rPr>
             </w:pPr>
             <w:r>
@@ -1810,7 +1787,6 @@
                 <w:color w:val="auto"/>
                 <w:spacing w:val="0"/>
                 <w:position w:val="0"/>
-                <w:shd w:fill="auto" w:val="clear"/>
               </w:rPr>
             </w:pPr>
             <w:r>
@@ -1858,7 +1834,6 @@
                 <w:color w:val="auto"/>
                 <w:spacing w:val="0"/>
                 <w:position w:val="0"/>
-                <w:shd w:fill="auto" w:val="clear"/>
               </w:rPr>
             </w:pPr>
             <w:r>
@@ -1900,7 +1875,6 @@
                 <w:color w:val="auto"/>
                 <w:spacing w:val="0"/>
                 <w:position w:val="0"/>
-                <w:shd w:fill="auto" w:val="clear"/>
               </w:rPr>
             </w:pPr>
             <w:r>
@@ -1942,7 +1916,6 @@
                 <w:color w:val="auto"/>
                 <w:spacing w:val="0"/>
                 <w:position w:val="0"/>
-                <w:shd w:fill="auto" w:val="clear"/>
               </w:rPr>
             </w:pPr>
             <w:r>
@@ -1984,7 +1957,6 @@
                 <w:color w:val="auto"/>
                 <w:spacing w:val="0"/>
                 <w:position w:val="0"/>
-                <w:shd w:fill="auto" w:val="clear"/>
               </w:rPr>
             </w:pPr>
             <w:r>
@@ -2032,7 +2004,6 @@
                 <w:color w:val="auto"/>
                 <w:spacing w:val="0"/>
                 <w:position w:val="0"/>
-                <w:shd w:fill="auto" w:val="clear"/>
               </w:rPr>
             </w:pPr>
             <w:r>
@@ -2074,7 +2045,6 @@
                 <w:color w:val="auto"/>
                 <w:spacing w:val="0"/>
                 <w:position w:val="0"/>
-                <w:shd w:fill="auto" w:val="clear"/>
               </w:rPr>
             </w:pPr>
             <w:r>
@@ -2108,15 +2078,20 @@
           </w:tcPr>
           <w:p>
             <w:pPr>
-              <w:spacing w:before="0" w:after="0" w:line="240"/>
-              <w:ind w:right="0" w:left="0" w:firstLine="0"/>
+              <w:tabs>
+                <w:tab w:val="left" w:pos="8640" w:leader="none"/>
+                <w:tab w:val="left" w:pos="8730" w:leader="none"/>
+                <w:tab w:val="left" w:pos="8820" w:leader="none"/>
+                <w:tab w:val="left" w:pos="9450" w:leader="none"/>
+              </w:tabs>
+              <w:spacing w:before="0" w:after="0" w:line="240"/>
+              <w:ind w:right="-1350" w:left="1170" w:hanging="1170"/>
               <w:jc w:val="left"/>
               <w:rPr>
                 <w:rFonts w:ascii="Calibri" w:hAnsi="Calibri" w:cs="Calibri" w:eastAsia="Calibri"/>
                 <w:color w:val="auto"/>
                 <w:spacing w:val="0"/>
                 <w:position w:val="0"/>
-                <w:shd w:fill="auto" w:val="clear"/>
               </w:rPr>
             </w:pPr>
             <w:r>
@@ -2158,7 +2133,6 @@
                 <w:color w:val="auto"/>
                 <w:spacing w:val="0"/>
                 <w:position w:val="0"/>
-                <w:shd w:fill="auto" w:val="clear"/>
               </w:rPr>
             </w:pPr>
             <w:r>
@@ -2195,10 +2169,11 @@
       <w:pPr>
         <w:spacing w:before="0" w:after="160" w:line="259"/>
         <w:ind w:right="0" w:left="0" w:firstLine="0"/>
-        <w:jc w:val="left"/>
+        <w:jc w:val="center"/>
         <w:rPr>
           <w:rFonts w:ascii="Calibri" w:hAnsi="Calibri" w:cs="Calibri" w:eastAsia="Calibri"/>
-          <w:color w:val="auto"/>
+          <w:b/>
+          <w:color w:val="FF0000"/>
           <w:spacing w:val="0"/>
           <w:position w:val="0"/>
           <w:sz w:val="24"/>
@@ -2216,6 +2191,748 @@
         </w:rPr>
         <w:t xml:space="preserve"> </w:t>
       </w:r>
+      <w:r>
+        <w:rPr>
+          <w:rFonts w:ascii="Calibri" w:hAnsi="Calibri" w:cs="Calibri" w:eastAsia="Calibri"/>
+          <w:b/>
+          <w:color w:val="FF0000"/>
+          <w:spacing w:val="0"/>
+          <w:position w:val="0"/>
+          <w:sz w:val="24"/>
+          <w:shd w:fill="auto" w:val="clear"/>
+        </w:rPr>
+        <w:t xml:space="preserve">Third Daily Scrum Meeting</w:t>
+      </w:r>
+    </w:p>
+    <w:tbl>
+      <w:tblPr/>
+      <w:tblGrid>
+        <w:gridCol w:w="1438"/>
+        <w:gridCol w:w="4017"/>
+        <w:gridCol w:w="3207"/>
+        <w:gridCol w:w="3597"/>
+      </w:tblGrid>
+      <w:tr>
+        <w:trPr>
+          <w:trHeight w:val="525" w:hRule="auto"/>
+          <w:jc w:val="left"/>
+        </w:trPr>
+        <w:tc>
+          <w:tcPr>
+            <w:tcW w:w="1438" w:type="dxa"/>
+            <w:tcBorders>
+              <w:top w:val="single" w:color="000000" w:sz="4"/>
+              <w:left w:val="single" w:color="000000" w:sz="4"/>
+              <w:bottom w:val="single" w:color="000000" w:sz="4"/>
+              <w:right w:val="single" w:color="000000" w:sz="4"/>
+            </w:tcBorders>
+            <w:shd w:color="000000" w:fill="ffffff" w:val="clear"/>
+            <w:tcMar>
+              <w:left w:w="108" w:type="dxa"/>
+              <w:right w:w="108" w:type="dxa"/>
+            </w:tcMar>
+            <w:vAlign w:val="top"/>
+          </w:tcPr>
+          <w:p>
+            <w:pPr>
+              <w:spacing w:before="0" w:after="0" w:line="240"/>
+              <w:ind w:right="0" w:left="0" w:firstLine="0"/>
+              <w:jc w:val="center"/>
+              <w:rPr>
+                <w:rFonts w:ascii="Calibri" w:hAnsi="Calibri" w:cs="Calibri" w:eastAsia="Calibri"/>
+                <w:color w:val="auto"/>
+                <w:spacing w:val="0"/>
+                <w:position w:val="0"/>
+                <w:shd w:fill="auto" w:val="clear"/>
+              </w:rPr>
+            </w:pPr>
+            <w:r>
+              <w:rPr>
+                <w:rFonts w:ascii="Calibri" w:hAnsi="Calibri" w:cs="Calibri" w:eastAsia="Calibri"/>
+                <w:b/>
+                <w:color w:val="auto"/>
+                <w:spacing w:val="0"/>
+                <w:position w:val="0"/>
+                <w:sz w:val="24"/>
+                <w:shd w:fill="auto" w:val="clear"/>
+              </w:rPr>
+              <w:t xml:space="preserve">Name</w:t>
+            </w:r>
+          </w:p>
+        </w:tc>
+        <w:tc>
+          <w:tcPr>
+            <w:tcW w:w="4017" w:type="dxa"/>
+            <w:tcBorders>
+              <w:top w:val="single" w:color="000000" w:sz="4"/>
+              <w:left w:val="single" w:color="000000" w:sz="4"/>
+              <w:bottom w:val="single" w:color="000000" w:sz="4"/>
+              <w:right w:val="single" w:color="000000" w:sz="4"/>
+            </w:tcBorders>
+            <w:shd w:color="000000" w:fill="ffffff" w:val="clear"/>
+            <w:tcMar>
+              <w:left w:w="108" w:type="dxa"/>
+              <w:right w:w="108" w:type="dxa"/>
+            </w:tcMar>
+            <w:vAlign w:val="top"/>
+          </w:tcPr>
+          <w:p>
+            <w:pPr>
+              <w:spacing w:before="0" w:after="0" w:line="240"/>
+              <w:ind w:right="0" w:left="0" w:firstLine="0"/>
+              <w:jc w:val="center"/>
+              <w:rPr>
+                <w:rFonts w:ascii="Calibri" w:hAnsi="Calibri" w:cs="Calibri" w:eastAsia="Calibri"/>
+                <w:color w:val="auto"/>
+                <w:spacing w:val="0"/>
+                <w:position w:val="0"/>
+                <w:shd w:fill="auto" w:val="clear"/>
+              </w:rPr>
+            </w:pPr>
+            <w:r>
+              <w:rPr>
+                <w:rFonts w:ascii="Calibri" w:hAnsi="Calibri" w:cs="Calibri" w:eastAsia="Calibri"/>
+                <w:b/>
+                <w:color w:val="auto"/>
+                <w:spacing w:val="0"/>
+                <w:position w:val="0"/>
+                <w:sz w:val="24"/>
+                <w:shd w:fill="auto" w:val="clear"/>
+              </w:rPr>
+              <w:t xml:space="preserve">Problems of yesterday (Day 2)</w:t>
+            </w:r>
+          </w:p>
+        </w:tc>
+        <w:tc>
+          <w:tcPr>
+            <w:tcW w:w="3207" w:type="dxa"/>
+            <w:tcBorders>
+              <w:top w:val="single" w:color="000000" w:sz="4"/>
+              <w:left w:val="single" w:color="000000" w:sz="4"/>
+              <w:bottom w:val="single" w:color="000000" w:sz="4"/>
+              <w:right w:val="single" w:color="000000" w:sz="4"/>
+            </w:tcBorders>
+            <w:shd w:color="000000" w:fill="ffffff" w:val="clear"/>
+            <w:tcMar>
+              <w:left w:w="108" w:type="dxa"/>
+              <w:right w:w="108" w:type="dxa"/>
+            </w:tcMar>
+            <w:vAlign w:val="top"/>
+          </w:tcPr>
+          <w:p>
+            <w:pPr>
+              <w:spacing w:before="0" w:after="0" w:line="240"/>
+              <w:ind w:right="0" w:left="0" w:firstLine="0"/>
+              <w:jc w:val="center"/>
+              <w:rPr>
+                <w:rFonts w:ascii="Calibri" w:hAnsi="Calibri" w:cs="Calibri" w:eastAsia="Calibri"/>
+                <w:color w:val="auto"/>
+                <w:spacing w:val="0"/>
+                <w:position w:val="0"/>
+                <w:shd w:fill="auto" w:val="clear"/>
+              </w:rPr>
+            </w:pPr>
+            <w:r>
+              <w:rPr>
+                <w:rFonts w:ascii="Calibri" w:hAnsi="Calibri" w:cs="Calibri" w:eastAsia="Calibri"/>
+                <w:b/>
+                <w:color w:val="auto"/>
+                <w:spacing w:val="0"/>
+                <w:position w:val="0"/>
+                <w:sz w:val="24"/>
+                <w:shd w:fill="auto" w:val="clear"/>
+              </w:rPr>
+              <w:t xml:space="preserve">Effort days of yesterday (Day 2)</w:t>
+            </w:r>
+          </w:p>
+        </w:tc>
+        <w:tc>
+          <w:tcPr>
+            <w:tcW w:w="3597" w:type="dxa"/>
+            <w:tcBorders>
+              <w:top w:val="single" w:color="000000" w:sz="4"/>
+              <w:left w:val="single" w:color="000000" w:sz="4"/>
+              <w:bottom w:val="single" w:color="000000" w:sz="4"/>
+              <w:right w:val="single" w:color="000000" w:sz="4"/>
+            </w:tcBorders>
+            <w:shd w:color="000000" w:fill="ffffff" w:val="clear"/>
+            <w:tcMar>
+              <w:left w:w="108" w:type="dxa"/>
+              <w:right w:w="108" w:type="dxa"/>
+            </w:tcMar>
+            <w:vAlign w:val="top"/>
+          </w:tcPr>
+          <w:p>
+            <w:pPr>
+              <w:spacing w:before="0" w:after="0" w:line="240"/>
+              <w:ind w:right="0" w:left="0" w:firstLine="0"/>
+              <w:jc w:val="center"/>
+              <w:rPr>
+                <w:rFonts w:ascii="Calibri" w:hAnsi="Calibri" w:cs="Calibri" w:eastAsia="Calibri"/>
+                <w:color w:val="auto"/>
+                <w:spacing w:val="0"/>
+                <w:position w:val="0"/>
+                <w:shd w:fill="auto" w:val="clear"/>
+              </w:rPr>
+            </w:pPr>
+            <w:r>
+              <w:rPr>
+                <w:rFonts w:ascii="Calibri" w:hAnsi="Calibri" w:cs="Calibri" w:eastAsia="Calibri"/>
+                <w:b/>
+                <w:color w:val="auto"/>
+                <w:spacing w:val="0"/>
+                <w:position w:val="0"/>
+                <w:sz w:val="24"/>
+                <w:shd w:fill="auto" w:val="clear"/>
+              </w:rPr>
+              <w:t xml:space="preserve">Planned for Today (Day 3)</w:t>
+            </w:r>
+          </w:p>
+        </w:tc>
+      </w:tr>
+      <w:tr>
+        <w:trPr>
+          <w:trHeight w:val="1" w:hRule="atLeast"/>
+          <w:jc w:val="left"/>
+        </w:trPr>
+        <w:tc>
+          <w:tcPr>
+            <w:tcW w:w="1438" w:type="dxa"/>
+            <w:tcBorders>
+              <w:top w:val="single" w:color="000000" w:sz="4"/>
+              <w:left w:val="single" w:color="000000" w:sz="4"/>
+              <w:bottom w:val="single" w:color="000000" w:sz="4"/>
+              <w:right w:val="single" w:color="000000" w:sz="4"/>
+            </w:tcBorders>
+            <w:shd w:color="000000" w:fill="ffffff" w:val="clear"/>
+            <w:tcMar>
+              <w:left w:w="108" w:type="dxa"/>
+              <w:right w:w="108" w:type="dxa"/>
+            </w:tcMar>
+            <w:vAlign w:val="top"/>
+          </w:tcPr>
+          <w:p>
+            <w:pPr>
+              <w:spacing w:before="0" w:after="0" w:line="240"/>
+              <w:ind w:right="0" w:left="0" w:firstLine="0"/>
+              <w:jc w:val="both"/>
+              <w:rPr>
+                <w:rFonts w:ascii="Calibri" w:hAnsi="Calibri" w:cs="Calibri" w:eastAsia="Calibri"/>
+                <w:color w:val="auto"/>
+                <w:spacing w:val="0"/>
+                <w:position w:val="0"/>
+                <w:shd w:fill="auto" w:val="clear"/>
+              </w:rPr>
+            </w:pPr>
+            <w:r>
+              <w:rPr>
+                <w:rFonts w:ascii="Calibri" w:hAnsi="Calibri" w:cs="Calibri" w:eastAsia="Calibri"/>
+                <w:color w:val="auto"/>
+                <w:spacing w:val="0"/>
+                <w:position w:val="0"/>
+                <w:sz w:val="24"/>
+                <w:shd w:fill="auto" w:val="clear"/>
+              </w:rPr>
+              <w:t xml:space="preserve">Bintang Sinaga</w:t>
+            </w:r>
+          </w:p>
+        </w:tc>
+        <w:tc>
+          <w:tcPr>
+            <w:tcW w:w="4017" w:type="dxa"/>
+            <w:tcBorders>
+              <w:top w:val="single" w:color="000000" w:sz="4"/>
+              <w:left w:val="single" w:color="000000" w:sz="4"/>
+              <w:bottom w:val="single" w:color="000000" w:sz="4"/>
+              <w:right w:val="single" w:color="000000" w:sz="4"/>
+            </w:tcBorders>
+            <w:shd w:color="000000" w:fill="ffffff" w:val="clear"/>
+            <w:tcMar>
+              <w:left w:w="108" w:type="dxa"/>
+              <w:right w:w="108" w:type="dxa"/>
+            </w:tcMar>
+            <w:vAlign w:val="top"/>
+          </w:tcPr>
+          <w:p>
+            <w:pPr>
+              <w:spacing w:before="0" w:after="0" w:line="240"/>
+              <w:ind w:right="0" w:left="0" w:firstLine="0"/>
+              <w:jc w:val="center"/>
+              <w:rPr>
+                <w:rFonts w:ascii="Calibri" w:hAnsi="Calibri" w:cs="Calibri" w:eastAsia="Calibri"/>
+                <w:color w:val="auto"/>
+                <w:spacing w:val="0"/>
+                <w:position w:val="0"/>
+                <w:shd w:fill="auto" w:val="clear"/>
+              </w:rPr>
+            </w:pPr>
+            <w:r>
+              <w:rPr>
+                <w:rFonts w:ascii="Calibri" w:hAnsi="Calibri" w:cs="Calibri" w:eastAsia="Calibri"/>
+                <w:color w:val="auto"/>
+                <w:spacing w:val="0"/>
+                <w:position w:val="0"/>
+                <w:sz w:val="24"/>
+                <w:shd w:fill="auto" w:val="clear"/>
+              </w:rPr>
+              <w:t xml:space="preserve">-</w:t>
+            </w:r>
+          </w:p>
+        </w:tc>
+        <w:tc>
+          <w:tcPr>
+            <w:tcW w:w="3207" w:type="dxa"/>
+            <w:tcBorders>
+              <w:top w:val="single" w:color="000000" w:sz="4"/>
+              <w:left w:val="single" w:color="000000" w:sz="4"/>
+              <w:bottom w:val="single" w:color="000000" w:sz="4"/>
+              <w:right w:val="single" w:color="000000" w:sz="4"/>
+            </w:tcBorders>
+            <w:shd w:color="000000" w:fill="ffffff" w:val="clear"/>
+            <w:tcMar>
+              <w:left w:w="108" w:type="dxa"/>
+              <w:right w:w="108" w:type="dxa"/>
+            </w:tcMar>
+            <w:vAlign w:val="top"/>
+          </w:tcPr>
+          <w:p>
+            <w:pPr>
+              <w:spacing w:before="0" w:after="0" w:line="240"/>
+              <w:ind w:right="0" w:left="0" w:firstLine="0"/>
+              <w:jc w:val="both"/>
+              <w:rPr>
+                <w:rFonts w:ascii="Calibri" w:hAnsi="Calibri" w:cs="Calibri" w:eastAsia="Calibri"/>
+                <w:color w:val="auto"/>
+                <w:spacing w:val="0"/>
+                <w:position w:val="0"/>
+                <w:shd w:fill="auto" w:val="clear"/>
+              </w:rPr>
+            </w:pPr>
+            <w:r>
+              <w:rPr>
+                <w:rFonts w:ascii="Calibri" w:hAnsi="Calibri" w:cs="Calibri" w:eastAsia="Calibri"/>
+                <w:color w:val="auto"/>
+                <w:spacing w:val="0"/>
+                <w:position w:val="0"/>
+                <w:sz w:val="24"/>
+                <w:shd w:fill="auto" w:val="clear"/>
+              </w:rPr>
+              <w:t xml:space="preserve">Membuat Sprint planning - 1</w:t>
+            </w:r>
+          </w:p>
+        </w:tc>
+        <w:tc>
+          <w:tcPr>
+            <w:tcW w:w="3597" w:type="dxa"/>
+            <w:tcBorders>
+              <w:top w:val="single" w:color="000000" w:sz="4"/>
+              <w:left w:val="single" w:color="000000" w:sz="4"/>
+              <w:bottom w:val="single" w:color="000000" w:sz="4"/>
+              <w:right w:val="single" w:color="000000" w:sz="4"/>
+            </w:tcBorders>
+            <w:shd w:color="000000" w:fill="ffffff" w:val="clear"/>
+            <w:tcMar>
+              <w:left w:w="108" w:type="dxa"/>
+              <w:right w:w="108" w:type="dxa"/>
+            </w:tcMar>
+            <w:vAlign w:val="top"/>
+          </w:tcPr>
+          <w:p>
+            <w:pPr>
+              <w:spacing w:before="0" w:after="0" w:line="240"/>
+              <w:ind w:right="0" w:left="0" w:firstLine="0"/>
+              <w:jc w:val="both"/>
+              <w:rPr>
+                <w:rFonts w:ascii="Calibri" w:hAnsi="Calibri" w:cs="Calibri" w:eastAsia="Calibri"/>
+                <w:color w:val="auto"/>
+                <w:spacing w:val="0"/>
+                <w:position w:val="0"/>
+                <w:shd w:fill="auto" w:val="clear"/>
+              </w:rPr>
+            </w:pPr>
+            <w:r>
+              <w:rPr>
+                <w:rFonts w:ascii="Calibri" w:hAnsi="Calibri" w:cs="Calibri" w:eastAsia="Calibri"/>
+                <w:color w:val="auto"/>
+                <w:spacing w:val="0"/>
+                <w:position w:val="0"/>
+                <w:sz w:val="24"/>
+                <w:shd w:fill="auto" w:val="clear"/>
+              </w:rPr>
+              <w:t xml:space="preserve">Membuat Sprint planning - 1</w:t>
+            </w:r>
+          </w:p>
+        </w:tc>
+      </w:tr>
+      <w:tr>
+        <w:trPr>
+          <w:trHeight w:val="1" w:hRule="atLeast"/>
+          <w:jc w:val="left"/>
+        </w:trPr>
+        <w:tc>
+          <w:tcPr>
+            <w:tcW w:w="1438" w:type="dxa"/>
+            <w:tcBorders>
+              <w:top w:val="single" w:color="000000" w:sz="4"/>
+              <w:left w:val="single" w:color="000000" w:sz="4"/>
+              <w:bottom w:val="single" w:color="000000" w:sz="4"/>
+              <w:right w:val="single" w:color="000000" w:sz="4"/>
+            </w:tcBorders>
+            <w:shd w:color="000000" w:fill="ffffff" w:val="clear"/>
+            <w:tcMar>
+              <w:left w:w="108" w:type="dxa"/>
+              <w:right w:w="108" w:type="dxa"/>
+            </w:tcMar>
+            <w:vAlign w:val="top"/>
+          </w:tcPr>
+          <w:p>
+            <w:pPr>
+              <w:spacing w:before="0" w:after="0" w:line="240"/>
+              <w:ind w:right="0" w:left="0" w:firstLine="0"/>
+              <w:jc w:val="both"/>
+              <w:rPr>
+                <w:rFonts w:ascii="Calibri" w:hAnsi="Calibri" w:cs="Calibri" w:eastAsia="Calibri"/>
+                <w:color w:val="auto"/>
+                <w:spacing w:val="0"/>
+                <w:position w:val="0"/>
+                <w:shd w:fill="auto" w:val="clear"/>
+              </w:rPr>
+            </w:pPr>
+            <w:r>
+              <w:rPr>
+                <w:rFonts w:ascii="Calibri" w:hAnsi="Calibri" w:cs="Calibri" w:eastAsia="Calibri"/>
+                <w:color w:val="auto"/>
+                <w:spacing w:val="0"/>
+                <w:position w:val="0"/>
+                <w:sz w:val="24"/>
+                <w:shd w:fill="auto" w:val="clear"/>
+              </w:rPr>
+              <w:t xml:space="preserve">Adrianus Silalahi</w:t>
+            </w:r>
+          </w:p>
+        </w:tc>
+        <w:tc>
+          <w:tcPr>
+            <w:tcW w:w="4017" w:type="dxa"/>
+            <w:tcBorders>
+              <w:top w:val="single" w:color="000000" w:sz="4"/>
+              <w:left w:val="single" w:color="000000" w:sz="4"/>
+              <w:bottom w:val="single" w:color="000000" w:sz="4"/>
+              <w:right w:val="single" w:color="000000" w:sz="4"/>
+            </w:tcBorders>
+            <w:shd w:color="000000" w:fill="ffffff" w:val="clear"/>
+            <w:tcMar>
+              <w:left w:w="108" w:type="dxa"/>
+              <w:right w:w="108" w:type="dxa"/>
+            </w:tcMar>
+            <w:vAlign w:val="top"/>
+          </w:tcPr>
+          <w:p>
+            <w:pPr>
+              <w:spacing w:before="0" w:after="0" w:line="240"/>
+              <w:ind w:right="0" w:left="0" w:firstLine="0"/>
+              <w:jc w:val="center"/>
+              <w:rPr>
+                <w:rFonts w:ascii="Calibri" w:hAnsi="Calibri" w:cs="Calibri" w:eastAsia="Calibri"/>
+                <w:color w:val="auto"/>
+                <w:spacing w:val="0"/>
+                <w:position w:val="0"/>
+                <w:shd w:fill="auto" w:val="clear"/>
+              </w:rPr>
+            </w:pPr>
+            <w:r>
+              <w:rPr>
+                <w:rFonts w:ascii="Calibri" w:hAnsi="Calibri" w:cs="Calibri" w:eastAsia="Calibri"/>
+                <w:color w:val="auto"/>
+                <w:spacing w:val="0"/>
+                <w:position w:val="0"/>
+                <w:sz w:val="24"/>
+                <w:shd w:fill="auto" w:val="clear"/>
+              </w:rPr>
+              <w:t xml:space="preserve">-</w:t>
+            </w:r>
+          </w:p>
+        </w:tc>
+        <w:tc>
+          <w:tcPr>
+            <w:tcW w:w="3207" w:type="dxa"/>
+            <w:tcBorders>
+              <w:top w:val="single" w:color="000000" w:sz="4"/>
+              <w:left w:val="single" w:color="000000" w:sz="4"/>
+              <w:bottom w:val="single" w:color="000000" w:sz="4"/>
+              <w:right w:val="single" w:color="000000" w:sz="4"/>
+            </w:tcBorders>
+            <w:shd w:color="000000" w:fill="ffffff" w:val="clear"/>
+            <w:tcMar>
+              <w:left w:w="108" w:type="dxa"/>
+              <w:right w:w="108" w:type="dxa"/>
+            </w:tcMar>
+            <w:vAlign w:val="top"/>
+          </w:tcPr>
+          <w:p>
+            <w:pPr>
+              <w:spacing w:before="0" w:after="0" w:line="240"/>
+              <w:ind w:right="0" w:left="0" w:firstLine="0"/>
+              <w:jc w:val="left"/>
+              <w:rPr>
+                <w:rFonts w:ascii="Calibri" w:hAnsi="Calibri" w:cs="Calibri" w:eastAsia="Calibri"/>
+                <w:color w:val="auto"/>
+                <w:spacing w:val="0"/>
+                <w:position w:val="0"/>
+                <w:shd w:fill="auto" w:val="clear"/>
+              </w:rPr>
+            </w:pPr>
+            <w:r>
+              <w:rPr>
+                <w:rFonts w:ascii="Calibri" w:hAnsi="Calibri" w:cs="Calibri" w:eastAsia="Calibri"/>
+                <w:color w:val="auto"/>
+                <w:spacing w:val="0"/>
+                <w:position w:val="0"/>
+                <w:sz w:val="24"/>
+                <w:shd w:fill="auto" w:val="clear"/>
+              </w:rPr>
+              <w:t xml:space="preserve">Membuat table Product backlog</w:t>
+            </w:r>
+          </w:p>
+        </w:tc>
+        <w:tc>
+          <w:tcPr>
+            <w:tcW w:w="3597" w:type="dxa"/>
+            <w:tcBorders>
+              <w:top w:val="single" w:color="000000" w:sz="4"/>
+              <w:left w:val="single" w:color="000000" w:sz="4"/>
+              <w:bottom w:val="single" w:color="000000" w:sz="4"/>
+              <w:right w:val="single" w:color="000000" w:sz="4"/>
+            </w:tcBorders>
+            <w:shd w:color="000000" w:fill="ffffff" w:val="clear"/>
+            <w:tcMar>
+              <w:left w:w="108" w:type="dxa"/>
+              <w:right w:w="108" w:type="dxa"/>
+            </w:tcMar>
+            <w:vAlign w:val="top"/>
+          </w:tcPr>
+          <w:p>
+            <w:pPr>
+              <w:spacing w:before="0" w:after="0" w:line="240"/>
+              <w:ind w:right="0" w:left="0" w:firstLine="0"/>
+              <w:jc w:val="both"/>
+              <w:rPr>
+                <w:rFonts w:ascii="Calibri" w:hAnsi="Calibri" w:cs="Calibri" w:eastAsia="Calibri"/>
+                <w:color w:val="auto"/>
+                <w:spacing w:val="0"/>
+                <w:position w:val="0"/>
+                <w:shd w:fill="auto" w:val="clear"/>
+              </w:rPr>
+            </w:pPr>
+            <w:r>
+              <w:rPr>
+                <w:rFonts w:ascii="Calibri" w:hAnsi="Calibri" w:cs="Calibri" w:eastAsia="Calibri"/>
+                <w:color w:val="auto"/>
+                <w:spacing w:val="0"/>
+                <w:position w:val="0"/>
+                <w:sz w:val="24"/>
+                <w:shd w:fill="auto" w:val="clear"/>
+              </w:rPr>
+              <w:t xml:space="preserve">Membuat table Product backlog</w:t>
+            </w:r>
+          </w:p>
+        </w:tc>
+      </w:tr>
+      <w:tr>
+        <w:trPr>
+          <w:trHeight w:val="200" w:hRule="auto"/>
+          <w:jc w:val="left"/>
+        </w:trPr>
+        <w:tc>
+          <w:tcPr>
+            <w:tcW w:w="1438" w:type="dxa"/>
+            <w:tcBorders>
+              <w:top w:val="single" w:color="000000" w:sz="4"/>
+              <w:left w:val="single" w:color="000000" w:sz="4"/>
+              <w:bottom w:val="single" w:color="000000" w:sz="4"/>
+              <w:right w:val="single" w:color="000000" w:sz="4"/>
+            </w:tcBorders>
+            <w:shd w:color="000000" w:fill="ffffff" w:val="clear"/>
+            <w:tcMar>
+              <w:left w:w="108" w:type="dxa"/>
+              <w:right w:w="108" w:type="dxa"/>
+            </w:tcMar>
+            <w:vAlign w:val="top"/>
+          </w:tcPr>
+          <w:p>
+            <w:pPr>
+              <w:spacing w:before="0" w:after="0" w:line="240"/>
+              <w:ind w:right="0" w:left="0" w:firstLine="0"/>
+              <w:jc w:val="both"/>
+              <w:rPr>
+                <w:rFonts w:ascii="Calibri" w:hAnsi="Calibri" w:cs="Calibri" w:eastAsia="Calibri"/>
+                <w:color w:val="auto"/>
+                <w:spacing w:val="0"/>
+                <w:position w:val="0"/>
+                <w:shd w:fill="auto" w:val="clear"/>
+              </w:rPr>
+            </w:pPr>
+            <w:r>
+              <w:rPr>
+                <w:rFonts w:ascii="Calibri" w:hAnsi="Calibri" w:cs="Calibri" w:eastAsia="Calibri"/>
+                <w:color w:val="auto"/>
+                <w:spacing w:val="0"/>
+                <w:position w:val="0"/>
+                <w:sz w:val="24"/>
+                <w:shd w:fill="auto" w:val="clear"/>
+              </w:rPr>
+              <w:t xml:space="preserve">Willy Situmorang</w:t>
+            </w:r>
+          </w:p>
+        </w:tc>
+        <w:tc>
+          <w:tcPr>
+            <w:tcW w:w="4017" w:type="dxa"/>
+            <w:tcBorders>
+              <w:top w:val="single" w:color="000000" w:sz="4"/>
+              <w:left w:val="single" w:color="000000" w:sz="4"/>
+              <w:bottom w:val="single" w:color="000000" w:sz="4"/>
+              <w:right w:val="single" w:color="000000" w:sz="4"/>
+            </w:tcBorders>
+            <w:shd w:color="000000" w:fill="ffffff" w:val="clear"/>
+            <w:tcMar>
+              <w:left w:w="108" w:type="dxa"/>
+              <w:right w:w="108" w:type="dxa"/>
+            </w:tcMar>
+            <w:vAlign w:val="top"/>
+          </w:tcPr>
+          <w:p>
+            <w:pPr>
+              <w:spacing w:before="0" w:after="0" w:line="240"/>
+              <w:ind w:right="0" w:left="0" w:firstLine="0"/>
+              <w:jc w:val="center"/>
+              <w:rPr>
+                <w:rFonts w:ascii="Calibri" w:hAnsi="Calibri" w:cs="Calibri" w:eastAsia="Calibri"/>
+                <w:color w:val="auto"/>
+                <w:spacing w:val="0"/>
+                <w:position w:val="0"/>
+                <w:shd w:fill="auto" w:val="clear"/>
+              </w:rPr>
+            </w:pPr>
+            <w:r>
+              <w:rPr>
+                <w:rFonts w:ascii="Calibri" w:hAnsi="Calibri" w:cs="Calibri" w:eastAsia="Calibri"/>
+                <w:color w:val="auto"/>
+                <w:spacing w:val="0"/>
+                <w:position w:val="0"/>
+                <w:sz w:val="24"/>
+                <w:shd w:fill="auto" w:val="clear"/>
+              </w:rPr>
+              <w:t xml:space="preserve">-</w:t>
+            </w:r>
+          </w:p>
+        </w:tc>
+        <w:tc>
+          <w:tcPr>
+            <w:tcW w:w="3207" w:type="dxa"/>
+            <w:tcBorders>
+              <w:top w:val="single" w:color="000000" w:sz="4"/>
+              <w:left w:val="single" w:color="000000" w:sz="4"/>
+              <w:bottom w:val="single" w:color="000000" w:sz="4"/>
+              <w:right w:val="single" w:color="000000" w:sz="4"/>
+            </w:tcBorders>
+            <w:shd w:color="000000" w:fill="ffffff" w:val="clear"/>
+            <w:tcMar>
+              <w:left w:w="108" w:type="dxa"/>
+              <w:right w:w="108" w:type="dxa"/>
+            </w:tcMar>
+            <w:vAlign w:val="top"/>
+          </w:tcPr>
+          <w:p>
+            <w:pPr>
+              <w:tabs>
+                <w:tab w:val="left" w:pos="8640" w:leader="none"/>
+                <w:tab w:val="left" w:pos="8730" w:leader="none"/>
+                <w:tab w:val="left" w:pos="8820" w:leader="none"/>
+                <w:tab w:val="left" w:pos="9450" w:leader="none"/>
+              </w:tabs>
+              <w:spacing w:before="0" w:after="0" w:line="240"/>
+              <w:ind w:right="-1350" w:left="1170" w:hanging="1170"/>
+              <w:jc w:val="left"/>
+              <w:rPr>
+                <w:rFonts w:ascii="Calibri" w:hAnsi="Calibri" w:cs="Calibri" w:eastAsia="Calibri"/>
+                <w:color w:val="auto"/>
+                <w:spacing w:val="0"/>
+                <w:position w:val="0"/>
+                <w:shd w:fill="auto" w:val="clear"/>
+              </w:rPr>
+            </w:pPr>
+            <w:r>
+              <w:rPr>
+                <w:rFonts w:ascii="Calibri" w:hAnsi="Calibri" w:cs="Calibri" w:eastAsia="Calibri"/>
+                <w:color w:val="auto"/>
+                <w:spacing w:val="0"/>
+                <w:position w:val="0"/>
+                <w:sz w:val="24"/>
+                <w:shd w:fill="auto" w:val="clear"/>
+              </w:rPr>
+              <w:t xml:space="preserve">Membuat Sprint planning - 2</w:t>
+            </w:r>
+          </w:p>
+        </w:tc>
+        <w:tc>
+          <w:tcPr>
+            <w:tcW w:w="3597" w:type="dxa"/>
+            <w:tcBorders>
+              <w:top w:val="single" w:color="000000" w:sz="4"/>
+              <w:left w:val="single" w:color="000000" w:sz="4"/>
+              <w:bottom w:val="single" w:color="000000" w:sz="4"/>
+              <w:right w:val="single" w:color="000000" w:sz="4"/>
+            </w:tcBorders>
+            <w:shd w:color="000000" w:fill="ffffff" w:val="clear"/>
+            <w:tcMar>
+              <w:left w:w="108" w:type="dxa"/>
+              <w:right w:w="108" w:type="dxa"/>
+            </w:tcMar>
+            <w:vAlign w:val="top"/>
+          </w:tcPr>
+          <w:p>
+            <w:pPr>
+              <w:spacing w:before="0" w:after="0" w:line="240"/>
+              <w:ind w:right="0" w:left="0" w:firstLine="0"/>
+              <w:jc w:val="both"/>
+              <w:rPr>
+                <w:rFonts w:ascii="Calibri" w:hAnsi="Calibri" w:cs="Calibri" w:eastAsia="Calibri"/>
+                <w:color w:val="auto"/>
+                <w:spacing w:val="0"/>
+                <w:position w:val="0"/>
+                <w:shd w:fill="auto" w:val="clear"/>
+              </w:rPr>
+            </w:pPr>
+            <w:r>
+              <w:rPr>
+                <w:rFonts w:ascii="Calibri" w:hAnsi="Calibri" w:cs="Calibri" w:eastAsia="Calibri"/>
+                <w:color w:val="auto"/>
+                <w:spacing w:val="0"/>
+                <w:position w:val="0"/>
+                <w:sz w:val="24"/>
+                <w:shd w:fill="auto" w:val="clear"/>
+              </w:rPr>
+              <w:t xml:space="preserve">Membuat UI Ticket Page</w:t>
+            </w:r>
+          </w:p>
+        </w:tc>
+      </w:tr>
+    </w:tbl>
+    <w:p>
+      <w:pPr>
+        <w:spacing w:before="0" w:after="160" w:line="259"/>
+        <w:ind w:right="0" w:left="0" w:firstLine="0"/>
+        <w:jc w:val="left"/>
+        <w:rPr>
+          <w:rFonts w:ascii="Calibri" w:hAnsi="Calibri" w:cs="Calibri" w:eastAsia="Calibri"/>
+          <w:color w:val="auto"/>
+          <w:spacing w:val="0"/>
+          <w:position w:val="0"/>
+          <w:sz w:val="24"/>
+          <w:shd w:fill="auto" w:val="clear"/>
+        </w:rPr>
+      </w:pPr>
     </w:p>
     <w:p>
       <w:pPr>
@@ -2299,7 +3016,6 @@
                 <w:color w:val="auto"/>
                 <w:spacing w:val="0"/>
                 <w:position w:val="0"/>
-                <w:shd w:fill="auto" w:val="clear"/>
               </w:rPr>
             </w:pPr>
             <w:r>
@@ -2353,7 +3069,6 @@
                 <w:color w:val="auto"/>
                 <w:spacing w:val="0"/>
                 <w:position w:val="0"/>
-                <w:shd w:fill="auto" w:val="clear"/>
               </w:rPr>
             </w:pPr>
             <w:r>
@@ -2407,7 +3122,6 @@
                 <w:color w:val="auto"/>
                 <w:spacing w:val="0"/>
                 <w:position w:val="0"/>
-                <w:shd w:fill="auto" w:val="clear"/>
               </w:rPr>
             </w:pPr>
             <w:r>
@@ -2461,7 +3175,6 @@
                 <w:color w:val="auto"/>
                 <w:spacing w:val="0"/>
                 <w:position w:val="0"/>
-                <w:shd w:fill="auto" w:val="clear"/>
               </w:rPr>
             </w:pPr>
             <w:r>
@@ -2515,7 +3228,6 @@
                 <w:color w:val="auto"/>
                 <w:spacing w:val="0"/>
                 <w:position w:val="0"/>
-                <w:shd w:fill="auto" w:val="clear"/>
               </w:rPr>
             </w:pPr>
             <w:r>
@@ -2569,7 +3281,6 @@
                 <w:color w:val="auto"/>
                 <w:spacing w:val="0"/>
                 <w:position w:val="0"/>
-                <w:shd w:fill="auto" w:val="clear"/>
               </w:rPr>
             </w:pPr>
             <w:r>
@@ -2630,7 +3341,6 @@
                 <w:spacing w:val="0"/>
                 <w:position w:val="0"/>
                 <w:sz w:val="22"/>
-                <w:shd w:fill="auto" w:val="clear"/>
               </w:rPr>
             </w:pPr>
             <w:r>
@@ -2673,7 +3383,6 @@
                 <w:spacing w:val="0"/>
                 <w:position w:val="0"/>
                 <w:sz w:val="22"/>
-                <w:shd w:fill="auto" w:val="clear"/>
               </w:rPr>
             </w:pPr>
             <w:r>
@@ -2716,7 +3425,6 @@
                 <w:spacing w:val="0"/>
                 <w:position w:val="0"/>
                 <w:sz w:val="22"/>
-                <w:shd w:fill="auto" w:val="clear"/>
               </w:rPr>
             </w:pPr>
             <w:r>
@@ -2759,7 +3467,6 @@
                 <w:spacing w:val="0"/>
                 <w:position w:val="0"/>
                 <w:sz w:val="22"/>
-                <w:shd w:fill="auto" w:val="clear"/>
               </w:rPr>
             </w:pPr>
             <w:r>
@@ -2802,7 +3509,6 @@
                 <w:spacing w:val="0"/>
                 <w:position w:val="0"/>
                 <w:sz w:val="22"/>
-                <w:shd w:fill="auto" w:val="clear"/>
               </w:rPr>
             </w:pPr>
             <w:r>
@@ -2845,7 +3551,6 @@
                 <w:spacing w:val="0"/>
                 <w:position w:val="0"/>
                 <w:sz w:val="22"/>
-                <w:shd w:fill="auto" w:val="clear"/>
               </w:rPr>
             </w:pPr>
             <w:r>
@@ -2894,7 +3599,6 @@
                 <w:spacing w:val="0"/>
                 <w:position w:val="0"/>
                 <w:sz w:val="22"/>
-                <w:shd w:fill="auto" w:val="clear"/>
               </w:rPr>
             </w:pPr>
             <w:r>
@@ -2937,7 +3641,6 @@
                 <w:spacing w:val="0"/>
                 <w:position w:val="0"/>
                 <w:sz w:val="22"/>
-                <w:shd w:fill="auto" w:val="clear"/>
               </w:rPr>
             </w:pPr>
             <w:r>
@@ -2980,7 +3683,6 @@
                 <w:spacing w:val="0"/>
                 <w:position w:val="0"/>
                 <w:sz w:val="22"/>
-                <w:shd w:fill="auto" w:val="clear"/>
               </w:rPr>
             </w:pPr>
             <w:r>
@@ -3023,7 +3725,6 @@
                 <w:spacing w:val="0"/>
                 <w:position w:val="0"/>
                 <w:sz w:val="22"/>
-                <w:shd w:fill="auto" w:val="clear"/>
               </w:rPr>
             </w:pPr>
             <w:r>
@@ -3066,7 +3767,6 @@
                 <w:spacing w:val="0"/>
                 <w:position w:val="0"/>
                 <w:sz w:val="22"/>
-                <w:shd w:fill="auto" w:val="clear"/>
               </w:rPr>
             </w:pPr>
             <w:r>
@@ -3109,7 +3809,6 @@
                 <w:spacing w:val="0"/>
                 <w:position w:val="0"/>
                 <w:sz w:val="22"/>
-                <w:shd w:fill="auto" w:val="clear"/>
               </w:rPr>
             </w:pPr>
             <w:r>
@@ -3158,7 +3857,6 @@
                 <w:spacing w:val="0"/>
                 <w:position w:val="0"/>
                 <w:sz w:val="22"/>
-                <w:shd w:fill="auto" w:val="clear"/>
               </w:rPr>
             </w:pPr>
             <w:r>
@@ -3201,7 +3899,6 @@
                 <w:spacing w:val="0"/>
                 <w:position w:val="0"/>
                 <w:sz w:val="22"/>
-                <w:shd w:fill="auto" w:val="clear"/>
               </w:rPr>
             </w:pPr>
             <w:r>
@@ -3244,7 +3941,6 @@
                 <w:spacing w:val="0"/>
                 <w:position w:val="0"/>
                 <w:sz w:val="22"/>
-                <w:shd w:fill="auto" w:val="clear"/>
               </w:rPr>
             </w:pPr>
             <w:r>
@@ -3287,7 +3983,6 @@
                 <w:spacing w:val="0"/>
                 <w:position w:val="0"/>
                 <w:sz w:val="22"/>
-                <w:shd w:fill="auto" w:val="clear"/>
               </w:rPr>
             </w:pPr>
             <w:r>
@@ -3330,7 +4025,6 @@
                 <w:spacing w:val="0"/>
                 <w:position w:val="0"/>
                 <w:sz w:val="22"/>
-                <w:shd w:fill="auto" w:val="clear"/>
               </w:rPr>
             </w:pPr>
             <w:r>
@@ -3371,7 +4065,6 @@
                 <w:color w:val="auto"/>
                 <w:spacing w:val="0"/>
                 <w:position w:val="0"/>
-                <w:shd w:fill="auto" w:val="clear"/>
               </w:rPr>
             </w:pPr>
             <w:r>
@@ -3420,7 +4113,6 @@
                 <w:spacing w:val="0"/>
                 <w:position w:val="0"/>
                 <w:sz w:val="22"/>
-                <w:shd w:fill="auto" w:val="clear"/>
               </w:rPr>
             </w:pPr>
             <w:r>
@@ -3463,7 +4155,6 @@
                 <w:spacing w:val="0"/>
                 <w:position w:val="0"/>
                 <w:sz w:val="22"/>
-                <w:shd w:fill="auto" w:val="clear"/>
               </w:rPr>
             </w:pPr>
             <w:r>
@@ -3506,7 +4197,6 @@
                 <w:spacing w:val="0"/>
                 <w:position w:val="0"/>
                 <w:sz w:val="22"/>
-                <w:shd w:fill="auto" w:val="clear"/>
               </w:rPr>
             </w:pPr>
             <w:r>
@@ -3549,7 +4239,6 @@
                 <w:spacing w:val="0"/>
                 <w:position w:val="0"/>
                 <w:sz w:val="22"/>
-                <w:shd w:fill="auto" w:val="clear"/>
               </w:rPr>
             </w:pPr>
             <w:r>
@@ -3645,7 +4334,6 @@
                 <w:spacing w:val="0"/>
                 <w:position w:val="0"/>
                 <w:sz w:val="22"/>
-                <w:shd w:fill="auto" w:val="clear"/>
               </w:rPr>
             </w:pPr>
             <w:r>
@@ -3694,7 +4382,6 @@
                 <w:spacing w:val="0"/>
                 <w:position w:val="0"/>
                 <w:sz w:val="22"/>
-                <w:shd w:fill="auto" w:val="clear"/>
               </w:rPr>
             </w:pPr>
             <w:r>
@@ -3736,7 +4423,6 @@
                 <w:spacing w:val="0"/>
                 <w:position w:val="0"/>
                 <w:sz w:val="22"/>
-                <w:shd w:fill="auto" w:val="clear"/>
               </w:rPr>
             </w:pPr>
             <w:r>
@@ -3777,7 +4463,6 @@
                 <w:color w:val="auto"/>
                 <w:spacing w:val="0"/>
                 <w:position w:val="0"/>
-                <w:shd w:fill="auto" w:val="clear"/>
               </w:rPr>
             </w:pPr>
             <w:r>
@@ -3818,7 +4503,6 @@
                 <w:color w:val="auto"/>
                 <w:spacing w:val="0"/>
                 <w:position w:val="0"/>
-                <w:shd w:fill="auto" w:val="clear"/>
               </w:rPr>
             </w:pPr>
             <w:r>
@@ -3859,7 +4543,6 @@
                 <w:color w:val="auto"/>
                 <w:spacing w:val="0"/>
                 <w:position w:val="0"/>
-                <w:shd w:fill="auto" w:val="clear"/>
               </w:rPr>
             </w:pPr>
             <w:r>
@@ -3900,7 +4583,6 @@
                 <w:color w:val="auto"/>
                 <w:spacing w:val="0"/>
                 <w:position w:val="0"/>
-                <w:shd w:fill="auto" w:val="clear"/>
               </w:rPr>
             </w:pPr>
             <w:r>
@@ -3949,7 +4631,6 @@
                 <w:spacing w:val="0"/>
                 <w:position w:val="0"/>
                 <w:sz w:val="22"/>
-                <w:shd w:fill="auto" w:val="clear"/>
               </w:rPr>
             </w:pPr>
             <w:r>
@@ -3990,7 +4671,6 @@
                 <w:color w:val="auto"/>
                 <w:spacing w:val="0"/>
                 <w:position w:val="0"/>
-                <w:shd w:fill="auto" w:val="clear"/>
               </w:rPr>
             </w:pPr>
             <w:r>
@@ -4113,7 +4793,6 @@
                 <w:color w:val="auto"/>
                 <w:spacing w:val="0"/>
                 <w:position w:val="0"/>
-                <w:shd w:fill="auto" w:val="clear"/>
               </w:rPr>
             </w:pPr>
             <w:r>
@@ -4154,7 +4833,6 @@
                 <w:color w:val="auto"/>
                 <w:spacing w:val="0"/>
                 <w:position w:val="0"/>
-                <w:shd w:fill="auto" w:val="clear"/>
               </w:rPr>
             </w:pPr>
             <w:r>
@@ -4203,7 +4881,6 @@
                 <w:spacing w:val="0"/>
                 <w:position w:val="0"/>
                 <w:sz w:val="22"/>
-                <w:shd w:fill="auto" w:val="clear"/>
               </w:rPr>
             </w:pPr>
             <w:r>
@@ -4245,7 +4922,6 @@
                 <w:spacing w:val="0"/>
                 <w:position w:val="0"/>
                 <w:sz w:val="22"/>
-                <w:shd w:fill="auto" w:val="clear"/>
               </w:rPr>
             </w:pPr>
             <w:r>
@@ -4286,7 +4962,6 @@
                 <w:color w:val="auto"/>
                 <w:spacing w:val="0"/>
                 <w:position w:val="0"/>
-                <w:shd w:fill="auto" w:val="clear"/>
               </w:rPr>
             </w:pPr>
             <w:r>
@@ -4369,7 +5044,6 @@
                 <w:color w:val="auto"/>
                 <w:spacing w:val="0"/>
                 <w:position w:val="0"/>
-                <w:shd w:fill="auto" w:val="clear"/>
               </w:rPr>
             </w:pPr>
             <w:r>
@@ -4410,7 +5084,6 @@
                 <w:color w:val="auto"/>
                 <w:spacing w:val="0"/>
                 <w:position w:val="0"/>
-                <w:shd w:fill="auto" w:val="clear"/>
               </w:rPr>
             </w:pPr>
             <w:r>
@@ -4459,7 +5132,6 @@
                 <w:spacing w:val="0"/>
                 <w:position w:val="0"/>
                 <w:sz w:val="22"/>
-                <w:shd w:fill="auto" w:val="clear"/>
               </w:rPr>
             </w:pPr>
             <w:r>
@@ -4500,7 +5172,6 @@
                 <w:color w:val="auto"/>
                 <w:spacing w:val="0"/>
                 <w:position w:val="0"/>
-                <w:shd w:fill="auto" w:val="clear"/>
               </w:rPr>
             </w:pPr>
             <w:r>
@@ -4541,7 +5212,6 @@
                 <w:color w:val="auto"/>
                 <w:spacing w:val="0"/>
                 <w:position w:val="0"/>
-                <w:shd w:fill="auto" w:val="clear"/>
               </w:rPr>
             </w:pPr>
             <w:r>
@@ -4582,7 +5252,6 @@
                 <w:color w:val="auto"/>
                 <w:spacing w:val="0"/>
                 <w:position w:val="0"/>
-                <w:shd w:fill="auto" w:val="clear"/>
               </w:rPr>
             </w:pPr>
             <w:r>
@@ -4623,7 +5292,6 @@
                 <w:color w:val="auto"/>
                 <w:spacing w:val="0"/>
                 <w:position w:val="0"/>
-                <w:shd w:fill="auto" w:val="clear"/>
               </w:rPr>
             </w:pPr>
             <w:r>
@@ -4664,7 +5332,6 @@
                 <w:color w:val="auto"/>
                 <w:spacing w:val="0"/>
                 <w:position w:val="0"/>
-                <w:shd w:fill="auto" w:val="clear"/>
               </w:rPr>
             </w:pPr>
             <w:r>
@@ -4858,7 +5525,6 @@
                 <w:spacing w:val="0"/>
                 <w:position w:val="0"/>
                 <w:sz w:val="22"/>
-                <w:shd w:fill="auto" w:val="clear"/>
               </w:rPr>
             </w:pPr>
             <w:r>
@@ -4901,7 +5567,6 @@
                 <w:spacing w:val="0"/>
                 <w:position w:val="0"/>
                 <w:sz w:val="22"/>
-                <w:shd w:fill="auto" w:val="clear"/>
               </w:rPr>
             </w:pPr>
             <w:r>
@@ -4944,7 +5609,6 @@
                 <w:spacing w:val="0"/>
                 <w:position w:val="0"/>
                 <w:sz w:val="22"/>
-                <w:shd w:fill="auto" w:val="clear"/>
               </w:rPr>
             </w:pPr>
             <w:r>
@@ -4987,7 +5651,6 @@
                 <w:spacing w:val="0"/>
                 <w:position w:val="0"/>
                 <w:sz w:val="22"/>
-                <w:shd w:fill="auto" w:val="clear"/>
               </w:rPr>
             </w:pPr>
             <w:r>
@@ -5030,7 +5693,6 @@
                 <w:spacing w:val="0"/>
                 <w:position w:val="0"/>
                 <w:sz w:val="22"/>
-                <w:shd w:fill="auto" w:val="clear"/>
               </w:rPr>
             </w:pPr>
             <w:r>
@@ -5073,7 +5735,6 @@
                 <w:spacing w:val="0"/>
                 <w:position w:val="0"/>
                 <w:sz w:val="22"/>
-                <w:shd w:fill="auto" w:val="clear"/>
               </w:rPr>
             </w:pPr>
             <w:r>
@@ -5123,7 +5784,6 @@
                 <w:spacing w:val="0"/>
                 <w:position w:val="0"/>
                 <w:sz w:val="22"/>
-                <w:shd w:fill="auto" w:val="clear"/>
               </w:rPr>
             </w:pPr>
             <w:r>
@@ -5191,7 +5851,6 @@
                 <w:color w:val="auto"/>
                 <w:spacing w:val="0"/>
                 <w:position w:val="0"/>
-                <w:shd w:fill="auto" w:val="clear"/>
               </w:rPr>
             </w:pPr>
             <w:r>
@@ -5234,7 +5893,6 @@
                 <w:spacing w:val="0"/>
                 <w:position w:val="0"/>
                 <w:sz w:val="22"/>
-                <w:shd w:fill="auto" w:val="clear"/>
               </w:rPr>
             </w:pPr>
             <w:r>
@@ -5277,7 +5935,6 @@
                 <w:spacing w:val="0"/>
                 <w:position w:val="0"/>
                 <w:sz w:val="22"/>
-                <w:shd w:fill="auto" w:val="clear"/>
               </w:rPr>
             </w:pPr>
             <w:r>
@@ -5320,7 +5977,6 @@
                 <w:spacing w:val="0"/>
                 <w:position w:val="0"/>
                 <w:sz w:val="22"/>
-                <w:shd w:fill="auto" w:val="clear"/>
               </w:rPr>
             </w:pPr>
             <w:r>
@@ -5363,7 +6019,6 @@
                 <w:spacing w:val="0"/>
                 <w:position w:val="0"/>
                 <w:sz w:val="22"/>
-                <w:shd w:fill="auto" w:val="clear"/>
               </w:rPr>
             </w:pPr>
             <w:r>
@@ -5478,7 +6133,6 @@
                 <w:spacing w:val="0"/>
                 <w:position w:val="0"/>
                 <w:sz w:val="22"/>
-                <w:shd w:fill="auto" w:val="clear"/>
               </w:rPr>
             </w:pPr>
             <w:r>
@@ -5521,7 +6175,6 @@
                 <w:spacing w:val="0"/>
                 <w:position w:val="0"/>
                 <w:sz w:val="22"/>
-                <w:shd w:fill="auto" w:val="clear"/>
               </w:rPr>
             </w:pPr>
             <w:r>
@@ -5564,7 +6217,6 @@
                 <w:spacing w:val="0"/>
                 <w:position w:val="0"/>
                 <w:sz w:val="22"/>
-                <w:shd w:fill="auto" w:val="clear"/>
               </w:rPr>
             </w:pPr>
             <w:r>
@@ -5607,7 +6259,6 @@
                 <w:spacing w:val="0"/>
                 <w:position w:val="0"/>
                 <w:sz w:val="22"/>
-                <w:shd w:fill="auto" w:val="clear"/>
               </w:rPr>
             </w:pPr>
             <w:r>
@@ -5722,7 +6373,6 @@
                 <w:spacing w:val="0"/>
                 <w:position w:val="0"/>
                 <w:sz w:val="22"/>
-                <w:shd w:fill="auto" w:val="clear"/>
               </w:rPr>
             </w:pPr>
             <w:r>
@@ -5766,7 +6416,6 @@
                 <w:spacing w:val="0"/>
                 <w:position w:val="0"/>
                 <w:sz w:val="22"/>
-                <w:shd w:fill="auto" w:val="clear"/>
               </w:rPr>
             </w:pPr>
             <w:r>
@@ -5807,7 +6456,6 @@
                 <w:color w:val="auto"/>
                 <w:spacing w:val="0"/>
                 <w:position w:val="0"/>
-                <w:shd w:fill="auto" w:val="clear"/>
               </w:rPr>
             </w:pPr>
             <w:r>
@@ -5850,7 +6498,6 @@
                 <w:spacing w:val="0"/>
                 <w:position w:val="0"/>
                 <w:sz w:val="22"/>
-                <w:shd w:fill="auto" w:val="clear"/>
               </w:rPr>
             </w:pPr>
             <w:r>
@@ -5965,7 +6612,6 @@
                 <w:spacing w:val="0"/>
                 <w:position w:val="0"/>
                 <w:sz w:val="22"/>
-                <w:shd w:fill="auto" w:val="clear"/>
               </w:rPr>
             </w:pPr>
             <w:r>
@@ -6009,7 +6655,6 @@
                 <w:spacing w:val="0"/>
                 <w:position w:val="0"/>
                 <w:sz w:val="22"/>
-                <w:shd w:fill="auto" w:val="clear"/>
               </w:rPr>
             </w:pPr>
           </w:p>
@@ -6039,7 +6684,6 @@
                 <w:color w:val="auto"/>
                 <w:spacing w:val="0"/>
                 <w:position w:val="0"/>
-                <w:shd w:fill="auto" w:val="clear"/>
               </w:rPr>
             </w:pPr>
             <w:r>
@@ -6082,7 +6726,6 @@
                 <w:spacing w:val="0"/>
                 <w:position w:val="0"/>
                 <w:sz w:val="22"/>
-                <w:shd w:fill="auto" w:val="clear"/>
               </w:rPr>
             </w:pPr>
             <w:r>
@@ -6132,7 +6775,6 @@
                 <w:spacing w:val="0"/>
                 <w:position w:val="0"/>
                 <w:sz w:val="22"/>
-                <w:shd w:fill="auto" w:val="clear"/>
               </w:rPr>
             </w:pPr>
             <w:r>
@@ -6176,7 +6818,6 @@
                 <w:spacing w:val="0"/>
                 <w:position w:val="0"/>
                 <w:sz w:val="22"/>
-                <w:shd w:fill="auto" w:val="clear"/>
               </w:rPr>
             </w:pPr>
             <w:r>
@@ -6219,7 +6860,6 @@
                 <w:spacing w:val="0"/>
                 <w:position w:val="0"/>
                 <w:sz w:val="22"/>
-                <w:shd w:fill="auto" w:val="clear"/>
               </w:rPr>
             </w:pPr>
             <w:r>
@@ -6262,7 +6902,6 @@
                 <w:spacing w:val="0"/>
                 <w:position w:val="0"/>
                 <w:sz w:val="22"/>
-                <w:shd w:fill="auto" w:val="clear"/>
               </w:rPr>
             </w:pPr>
             <w:r>
@@ -6305,7 +6944,6 @@
                 <w:spacing w:val="0"/>
                 <w:position w:val="0"/>
                 <w:sz w:val="22"/>
-                <w:shd w:fill="auto" w:val="clear"/>
               </w:rPr>
             </w:pPr>
             <w:r>
@@ -6348,7 +6986,6 @@
                 <w:spacing w:val="0"/>
                 <w:position w:val="0"/>
                 <w:sz w:val="22"/>
-                <w:shd w:fill="auto" w:val="clear"/>
               </w:rPr>
             </w:pPr>
             <w:r>
@@ -6463,7 +7100,6 @@
                 <w:spacing w:val="0"/>
                 <w:position w:val="0"/>
                 <w:sz w:val="22"/>
-                <w:shd w:fill="auto" w:val="clear"/>
               </w:rPr>
             </w:pPr>
             <w:r>
@@ -6506,7 +7142,6 @@
                 <w:spacing w:val="0"/>
                 <w:position w:val="0"/>
                 <w:sz w:val="22"/>
-                <w:shd w:fill="auto" w:val="clear"/>
               </w:rPr>
             </w:pPr>
             <w:r>
@@ -6549,7 +7184,6 @@
                 <w:spacing w:val="0"/>
                 <w:position w:val="0"/>
                 <w:sz w:val="22"/>
-                <w:shd w:fill="auto" w:val="clear"/>
               </w:rPr>
             </w:pPr>
             <w:r>
@@ -6592,7 +7226,6 @@
                 <w:spacing w:val="0"/>
                 <w:position w:val="0"/>
                 <w:sz w:val="22"/>
-                <w:shd w:fill="auto" w:val="clear"/>
               </w:rPr>
             </w:pPr>
             <w:r>
@@ -6707,7 +7340,6 @@
                 <w:spacing w:val="0"/>
                 <w:position w:val="0"/>
                 <w:sz w:val="22"/>
-                <w:shd w:fill="auto" w:val="clear"/>
               </w:rPr>
             </w:pPr>
             <w:r>
@@ -6751,7 +7383,6 @@
                 <w:spacing w:val="0"/>
                 <w:position w:val="0"/>
                 <w:sz w:val="22"/>
-                <w:shd w:fill="auto" w:val="clear"/>
               </w:rPr>
             </w:pPr>
             <w:r>
@@ -6792,7 +7423,6 @@
                 <w:color w:val="auto"/>
                 <w:spacing w:val="0"/>
                 <w:position w:val="0"/>
-                <w:shd w:fill="auto" w:val="clear"/>
               </w:rPr>
             </w:pPr>
             <w:r>
@@ -6835,7 +7465,6 @@
                 <w:spacing w:val="0"/>
                 <w:position w:val="0"/>
                 <w:sz w:val="22"/>
-                <w:shd w:fill="auto" w:val="clear"/>
               </w:rPr>
             </w:pPr>
             <w:r>
@@ -6950,7 +7579,6 @@
                 <w:spacing w:val="0"/>
                 <w:position w:val="0"/>
                 <w:sz w:val="22"/>
-                <w:shd w:fill="auto" w:val="clear"/>
               </w:rPr>
             </w:pPr>
             <w:r>
@@ -6994,7 +7622,6 @@
                 <w:spacing w:val="0"/>
                 <w:position w:val="0"/>
                 <w:sz w:val="22"/>
-                <w:shd w:fill="auto" w:val="clear"/>
               </w:rPr>
             </w:pPr>
           </w:p>
@@ -7024,7 +7651,6 @@
                 <w:color w:val="auto"/>
                 <w:spacing w:val="0"/>
                 <w:position w:val="0"/>
-                <w:shd w:fill="auto" w:val="clear"/>
               </w:rPr>
             </w:pPr>
             <w:r>
@@ -7067,7 +7693,6 @@
                 <w:spacing w:val="0"/>
                 <w:position w:val="0"/>
                 <w:sz w:val="22"/>
-                <w:shd w:fill="auto" w:val="clear"/>
               </w:rPr>
             </w:pPr>
             <w:r>
@@ -7117,7 +7742,6 @@
                 <w:spacing w:val="0"/>
                 <w:position w:val="0"/>
                 <w:sz w:val="22"/>
-                <w:shd w:fill="auto" w:val="clear"/>
               </w:rPr>
             </w:pPr>
             <w:r>
@@ -7161,7 +7785,6 @@
                 <w:spacing w:val="0"/>
                 <w:position w:val="0"/>
                 <w:sz w:val="22"/>
-                <w:shd w:fill="auto" w:val="clear"/>
               </w:rPr>
             </w:pPr>
             <w:r>
@@ -7228,7 +7851,6 @@
                 <w:color w:val="auto"/>
                 <w:spacing w:val="0"/>
                 <w:position w:val="0"/>
-                <w:shd w:fill="auto" w:val="clear"/>
               </w:rPr>
             </w:pPr>
             <w:r>
@@ -7271,7 +7893,6 @@
                 <w:spacing w:val="0"/>
                 <w:position w:val="0"/>
                 <w:sz w:val="22"/>
-                <w:shd w:fill="auto" w:val="clear"/>
               </w:rPr>
             </w:pPr>
             <w:r>
@@ -7312,7 +7933,6 @@
                 <w:color w:val="auto"/>
                 <w:spacing w:val="0"/>
                 <w:position w:val="0"/>
-                <w:shd w:fill="auto" w:val="clear"/>
               </w:rPr>
             </w:pPr>
             <w:r>
@@ -7355,7 +7975,6 @@
                 <w:spacing w:val="0"/>
                 <w:position w:val="0"/>
                 <w:sz w:val="22"/>
-                <w:shd w:fill="auto" w:val="clear"/>
               </w:rPr>
             </w:pPr>
             <w:r>
@@ -7470,7 +8089,6 @@
                 <w:spacing w:val="0"/>
                 <w:position w:val="0"/>
                 <w:sz w:val="22"/>
-                <w:shd w:fill="auto" w:val="clear"/>
               </w:rPr>
             </w:pPr>
             <w:r>
@@ -7513,7 +8131,6 @@
                 <w:spacing w:val="0"/>
                 <w:position w:val="0"/>
                 <w:sz w:val="22"/>
-                <w:shd w:fill="auto" w:val="clear"/>
               </w:rPr>
             </w:pPr>
             <w:r>
@@ -7556,7 +8173,6 @@
                 <w:spacing w:val="0"/>
                 <w:position w:val="0"/>
                 <w:sz w:val="22"/>
-                <w:shd w:fill="auto" w:val="clear"/>
               </w:rPr>
             </w:pPr>
             <w:r>
@@ -7623,7 +8239,6 @@
                 <w:color w:val="auto"/>
                 <w:spacing w:val="0"/>
                 <w:position w:val="0"/>
-                <w:shd w:fill="auto" w:val="clear"/>
               </w:rPr>
             </w:pPr>
             <w:r>
@@ -7738,7 +8353,6 @@
                 <w:spacing w:val="0"/>
                 <w:position w:val="0"/>
                 <w:sz w:val="22"/>
-                <w:shd w:fill="auto" w:val="clear"/>
               </w:rPr>
             </w:pPr>
             <w:r>
@@ -7782,7 +8396,6 @@
                 <w:spacing w:val="0"/>
                 <w:position w:val="0"/>
                 <w:sz w:val="22"/>
-                <w:shd w:fill="auto" w:val="clear"/>
               </w:rPr>
             </w:pPr>
             <w:r>
@@ -7823,7 +8436,6 @@
                 <w:color w:val="auto"/>
                 <w:spacing w:val="0"/>
                 <w:position w:val="0"/>
-                <w:shd w:fill="auto" w:val="clear"/>
               </w:rPr>
             </w:pPr>
             <w:r>
@@ -7890,7 +8502,6 @@
                 <w:color w:val="auto"/>
                 <w:spacing w:val="0"/>
                 <w:position w:val="0"/>
-                <w:shd w:fill="auto" w:val="clear"/>
               </w:rPr>
             </w:pPr>
             <w:r>
@@ -8005,7 +8616,6 @@
                 <w:spacing w:val="0"/>
                 <w:position w:val="0"/>
                 <w:sz w:val="22"/>
-                <w:shd w:fill="auto" w:val="clear"/>
               </w:rPr>
             </w:pPr>
             <w:r>
@@ -8049,7 +8659,6 @@
                 <w:spacing w:val="0"/>
                 <w:position w:val="0"/>
                 <w:sz w:val="22"/>
-                <w:shd w:fill="auto" w:val="clear"/>
               </w:rPr>
             </w:pPr>
           </w:p>
@@ -8081,7 +8690,6 @@
                 <w:spacing w:val="0"/>
                 <w:position w:val="0"/>
                 <w:sz w:val="22"/>
-                <w:shd w:fill="auto" w:val="clear"/>
               </w:rPr>
             </w:pPr>
             <w:r>
@@ -8124,7 +8732,6 @@
                 <w:spacing w:val="0"/>
                 <w:position w:val="0"/>
                 <w:sz w:val="22"/>
-                <w:shd w:fill="auto" w:val="clear"/>
               </w:rPr>
             </w:pPr>
             <w:r>
@@ -8174,7 +8781,6 @@
                 <w:spacing w:val="0"/>
                 <w:position w:val="0"/>
                 <w:sz w:val="22"/>
-                <w:shd w:fill="auto" w:val="clear"/>
               </w:rPr>
             </w:pPr>
             <w:r>
@@ -8218,7 +8824,6 @@
                 <w:spacing w:val="0"/>
                 <w:position w:val="0"/>
                 <w:sz w:val="22"/>
-                <w:shd w:fill="auto" w:val="clear"/>
               </w:rPr>
             </w:pPr>
             <w:r>
@@ -8261,7 +8866,6 @@
                 <w:spacing w:val="0"/>
                 <w:position w:val="0"/>
                 <w:sz w:val="22"/>
-                <w:shd w:fill="auto" w:val="clear"/>
               </w:rPr>
             </w:pPr>
             <w:r>
@@ -8304,7 +8908,6 @@
                 <w:spacing w:val="0"/>
                 <w:position w:val="0"/>
                 <w:sz w:val="22"/>
-                <w:shd w:fill="auto" w:val="clear"/>
               </w:rPr>
             </w:pPr>
             <w:r>
@@ -8345,7 +8948,6 @@
                 <w:color w:val="auto"/>
                 <w:spacing w:val="0"/>
                 <w:position w:val="0"/>
-                <w:shd w:fill="auto" w:val="clear"/>
               </w:rPr>
             </w:pPr>
             <w:r>
@@ -8388,7 +8990,6 @@
                 <w:spacing w:val="0"/>
                 <w:position w:val="0"/>
                 <w:sz w:val="22"/>
-                <w:shd w:fill="auto" w:val="clear"/>
               </w:rPr>
             </w:pPr>
             <w:r>
@@ -8503,7 +9104,6 @@
                 <w:spacing w:val="0"/>
                 <w:position w:val="0"/>
                 <w:sz w:val="22"/>
-                <w:shd w:fill="auto" w:val="clear"/>
               </w:rPr>
             </w:pPr>
             <w:r>
@@ -8546,7 +9146,6 @@
                 <w:spacing w:val="0"/>
                 <w:position w:val="0"/>
                 <w:sz w:val="22"/>
-                <w:shd w:fill="auto" w:val="clear"/>
               </w:rPr>
             </w:pPr>
             <w:r>
@@ -8589,7 +9188,6 @@
                 <w:spacing w:val="0"/>
                 <w:position w:val="0"/>
                 <w:sz w:val="22"/>
-                <w:shd w:fill="auto" w:val="clear"/>
               </w:rPr>
             </w:pPr>
             <w:r>
@@ -8656,7 +9254,6 @@
                 <w:color w:val="auto"/>
                 <w:spacing w:val="0"/>
                 <w:position w:val="0"/>
-                <w:shd w:fill="auto" w:val="clear"/>
               </w:rPr>
             </w:pPr>
             <w:r>
@@ -8771,7 +9368,6 @@
                 <w:spacing w:val="0"/>
                 <w:position w:val="0"/>
                 <w:sz w:val="22"/>
-                <w:shd w:fill="auto" w:val="clear"/>
               </w:rPr>
             </w:pPr>
             <w:r>
@@ -8815,7 +9411,6 @@
                 <w:spacing w:val="0"/>
                 <w:position w:val="0"/>
                 <w:sz w:val="22"/>
-                <w:shd w:fill="auto" w:val="clear"/>
               </w:rPr>
             </w:pPr>
             <w:r>
@@ -8856,7 +9451,6 @@
                 <w:color w:val="auto"/>
                 <w:spacing w:val="0"/>
                 <w:position w:val="0"/>
-                <w:shd w:fill="auto" w:val="clear"/>
               </w:rPr>
             </w:pPr>
             <w:r>
@@ -8923,7 +9517,6 @@
                 <w:color w:val="auto"/>
                 <w:spacing w:val="0"/>
                 <w:position w:val="0"/>
-                <w:shd w:fill="auto" w:val="clear"/>
               </w:rPr>
             </w:pPr>
             <w:r>
@@ -9038,7 +9631,6 @@
                 <w:spacing w:val="0"/>
                 <w:position w:val="0"/>
                 <w:sz w:val="22"/>
-                <w:shd w:fill="auto" w:val="clear"/>
               </w:rPr>
             </w:pPr>
             <w:r>
@@ -9082,7 +9674,6 @@
                 <w:spacing w:val="0"/>
                 <w:position w:val="0"/>
                 <w:sz w:val="22"/>
-                <w:shd w:fill="auto" w:val="clear"/>
               </w:rPr>
             </w:pPr>
           </w:p>
@@ -9114,7 +9705,6 @@
                 <w:spacing w:val="0"/>
                 <w:position w:val="0"/>
                 <w:sz w:val="22"/>
-                <w:shd w:fill="auto" w:val="clear"/>
               </w:rPr>
             </w:pPr>
             <w:r>
@@ -9157,7 +9747,6 @@
                 <w:spacing w:val="0"/>
                 <w:position w:val="0"/>
                 <w:sz w:val="22"/>
-                <w:shd w:fill="auto" w:val="clear"/>
               </w:rPr>
             </w:pPr>
             <w:r>
@@ -9207,7 +9796,6 @@
                 <w:spacing w:val="0"/>
                 <w:position w:val="0"/>
                 <w:sz w:val="22"/>
-                <w:shd w:fill="auto" w:val="clear"/>
               </w:rPr>
             </w:pPr>
             <w:r>
@@ -9251,7 +9839,6 @@
                 <w:spacing w:val="0"/>
                 <w:position w:val="0"/>
                 <w:sz w:val="22"/>
-                <w:shd w:fill="auto" w:val="clear"/>
               </w:rPr>
             </w:pPr>
             <w:r>
@@ -9294,7 +9881,6 @@
                 <w:spacing w:val="0"/>
                 <w:position w:val="0"/>
                 <w:sz w:val="22"/>
-                <w:shd w:fill="auto" w:val="clear"/>
               </w:rPr>
             </w:pPr>
             <w:r>
@@ -9337,7 +9923,6 @@
                 <w:spacing w:val="0"/>
                 <w:position w:val="0"/>
                 <w:sz w:val="22"/>
-                <w:shd w:fill="auto" w:val="clear"/>
               </w:rPr>
             </w:pPr>
             <w:r>
@@ -9378,7 +9963,6 @@
                 <w:color w:val="auto"/>
                 <w:spacing w:val="0"/>
                 <w:position w:val="0"/>
-                <w:shd w:fill="auto" w:val="clear"/>
               </w:rPr>
             </w:pPr>
             <w:r>
@@ -9421,7 +10005,6 @@
                 <w:spacing w:val="0"/>
                 <w:position w:val="0"/>
                 <w:sz w:val="22"/>
-                <w:shd w:fill="auto" w:val="clear"/>
               </w:rPr>
             </w:pPr>
             <w:r>
@@ -9536,7 +10119,6 @@
                 <w:spacing w:val="0"/>
                 <w:position w:val="0"/>
                 <w:sz w:val="22"/>
-                <w:shd w:fill="auto" w:val="clear"/>
               </w:rPr>
             </w:pPr>
             <w:r>
@@ -9579,7 +10161,6 @@
                 <w:spacing w:val="0"/>
                 <w:position w:val="0"/>
                 <w:sz w:val="22"/>
-                <w:shd w:fill="auto" w:val="clear"/>
               </w:rPr>
             </w:pPr>
             <w:r>
@@ -9622,7 +10203,6 @@
                 <w:spacing w:val="0"/>
                 <w:position w:val="0"/>
                 <w:sz w:val="22"/>
-                <w:shd w:fill="auto" w:val="clear"/>
               </w:rPr>
             </w:pPr>
             <w:r>
@@ -9689,7 +10269,6 @@
                 <w:color w:val="auto"/>
                 <w:spacing w:val="0"/>
                 <w:position w:val="0"/>
-                <w:shd w:fill="auto" w:val="clear"/>
               </w:rPr>
             </w:pPr>
             <w:r>
@@ -9804,7 +10383,6 @@
                 <w:spacing w:val="0"/>
                 <w:position w:val="0"/>
                 <w:sz w:val="22"/>
-                <w:shd w:fill="auto" w:val="clear"/>
               </w:rPr>
             </w:pPr>
             <w:r>
@@ -9848,7 +10426,6 @@
                 <w:spacing w:val="0"/>
                 <w:position w:val="0"/>
                 <w:sz w:val="22"/>
-                <w:shd w:fill="auto" w:val="clear"/>
               </w:rPr>
             </w:pPr>
             <w:r>
@@ -9889,7 +10466,6 @@
                 <w:color w:val="auto"/>
                 <w:spacing w:val="0"/>
                 <w:position w:val="0"/>
-                <w:shd w:fill="auto" w:val="clear"/>
               </w:rPr>
             </w:pPr>
             <w:r>
@@ -9956,7 +10532,6 @@
                 <w:color w:val="auto"/>
                 <w:spacing w:val="0"/>
                 <w:position w:val="0"/>
-                <w:shd w:fill="auto" w:val="clear"/>
               </w:rPr>
             </w:pPr>
             <w:r>
@@ -10071,7 +10646,6 @@
                 <w:spacing w:val="0"/>
                 <w:position w:val="0"/>
                 <w:sz w:val="22"/>
-                <w:shd w:fill="auto" w:val="clear"/>
               </w:rPr>
             </w:pPr>
             <w:r>
@@ -10115,7 +10689,6 @@
                 <w:spacing w:val="0"/>
                 <w:position w:val="0"/>
                 <w:sz w:val="22"/>
-                <w:shd w:fill="auto" w:val="clear"/>
               </w:rPr>
             </w:pPr>
           </w:p>
@@ -10147,7 +10720,6 @@
                 <w:spacing w:val="0"/>
                 <w:position w:val="0"/>
                 <w:sz w:val="22"/>
-                <w:shd w:fill="auto" w:val="clear"/>
               </w:rPr>
             </w:pPr>
             <w:r>
@@ -10190,7 +10762,6 @@
                 <w:spacing w:val="0"/>
                 <w:position w:val="0"/>
                 <w:sz w:val="22"/>
-                <w:shd w:fill="auto" w:val="clear"/>
               </w:rPr>
             </w:pPr>
             <w:r>
@@ -10240,7 +10811,6 @@
                 <w:spacing w:val="0"/>
                 <w:position w:val="0"/>
                 <w:sz w:val="22"/>
-                <w:shd w:fill="auto" w:val="clear"/>
               </w:rPr>
             </w:pPr>
             <w:r>
@@ -10284,7 +10854,6 @@
                 <w:spacing w:val="0"/>
                 <w:position w:val="0"/>
                 <w:sz w:val="22"/>
-                <w:shd w:fill="auto" w:val="clear"/>
               </w:rPr>
             </w:pPr>
             <w:r>
@@ -10327,7 +10896,6 @@
                 <w:spacing w:val="0"/>
                 <w:position w:val="0"/>
                 <w:sz w:val="22"/>
-                <w:shd w:fill="auto" w:val="clear"/>
               </w:rPr>
             </w:pPr>
             <w:r>
@@ -10370,7 +10938,6 @@
                 <w:spacing w:val="0"/>
                 <w:position w:val="0"/>
                 <w:sz w:val="22"/>
-                <w:shd w:fill="auto" w:val="clear"/>
               </w:rPr>
             </w:pPr>
             <w:r>
@@ -10411,7 +10978,6 @@
                 <w:color w:val="auto"/>
                 <w:spacing w:val="0"/>
                 <w:position w:val="0"/>
-                <w:shd w:fill="auto" w:val="clear"/>
               </w:rPr>
             </w:pPr>
             <w:r>
@@ -10454,7 +11020,6 @@
                 <w:spacing w:val="0"/>
                 <w:position w:val="0"/>
                 <w:sz w:val="22"/>
-                <w:shd w:fill="auto" w:val="clear"/>
               </w:rPr>
             </w:pPr>
             <w:r>
@@ -10569,7 +11134,6 @@
                 <w:spacing w:val="0"/>
                 <w:position w:val="0"/>
                 <w:sz w:val="22"/>
-                <w:shd w:fill="auto" w:val="clear"/>
               </w:rPr>
             </w:pPr>
             <w:r>
@@ -10612,7 +11176,6 @@
                 <w:spacing w:val="0"/>
                 <w:position w:val="0"/>
                 <w:sz w:val="22"/>
-                <w:shd w:fill="auto" w:val="clear"/>
               </w:rPr>
             </w:pPr>
             <w:r>
@@ -10655,7 +11218,6 @@
                 <w:spacing w:val="0"/>
                 <w:position w:val="0"/>
                 <w:sz w:val="22"/>
-                <w:shd w:fill="auto" w:val="clear"/>
               </w:rPr>
             </w:pPr>
             <w:r>
@@ -10722,7 +11284,6 @@
                 <w:color w:val="auto"/>
                 <w:spacing w:val="0"/>
                 <w:position w:val="0"/>
-                <w:shd w:fill="auto" w:val="clear"/>
               </w:rPr>
             </w:pPr>
             <w:r>
@@ -10837,7 +11398,6 @@
                 <w:spacing w:val="0"/>
                 <w:position w:val="0"/>
                 <w:sz w:val="22"/>
-                <w:shd w:fill="auto" w:val="clear"/>
               </w:rPr>
             </w:pPr>
             <w:r>
@@ -10881,7 +11441,6 @@
                 <w:spacing w:val="0"/>
                 <w:position w:val="0"/>
                 <w:sz w:val="22"/>
-                <w:shd w:fill="auto" w:val="clear"/>
               </w:rPr>
             </w:pPr>
             <w:r>
@@ -10922,7 +11481,6 @@
                 <w:color w:val="auto"/>
                 <w:spacing w:val="0"/>
                 <w:position w:val="0"/>
-                <w:shd w:fill="auto" w:val="clear"/>
               </w:rPr>
             </w:pPr>
             <w:r>
@@ -10989,7 +11547,6 @@
                 <w:color w:val="auto"/>
                 <w:spacing w:val="0"/>
                 <w:position w:val="0"/>
-                <w:shd w:fill="auto" w:val="clear"/>
               </w:rPr>
             </w:pPr>
             <w:r>
@@ -11104,7 +11661,6 @@
                 <w:spacing w:val="0"/>
                 <w:position w:val="0"/>
                 <w:sz w:val="22"/>
-                <w:shd w:fill="auto" w:val="clear"/>
               </w:rPr>
             </w:pPr>
             <w:r>
@@ -11148,7 +11704,6 @@
                 <w:spacing w:val="0"/>
                 <w:position w:val="0"/>
                 <w:sz w:val="22"/>
-                <w:shd w:fill="auto" w:val="clear"/>
               </w:rPr>
             </w:pPr>
           </w:p>
@@ -11180,7 +11735,6 @@
                 <w:spacing w:val="0"/>
                 <w:position w:val="0"/>
                 <w:sz w:val="22"/>
-                <w:shd w:fill="auto" w:val="clear"/>
               </w:rPr>
             </w:pPr>
             <w:r>
@@ -11223,7 +11777,6 @@
                 <w:spacing w:val="0"/>
                 <w:position w:val="0"/>
                 <w:sz w:val="22"/>
-                <w:shd w:fill="auto" w:val="clear"/>
               </w:rPr>
             </w:pPr>
             <w:r>
@@ -11273,7 +11826,6 @@
                 <w:spacing w:val="0"/>
                 <w:position w:val="0"/>
                 <w:sz w:val="22"/>
-                <w:shd w:fill="auto" w:val="clear"/>
               </w:rPr>
             </w:pPr>
             <w:r>
@@ -11317,7 +11869,6 @@
                 <w:spacing w:val="0"/>
                 <w:position w:val="0"/>
                 <w:sz w:val="22"/>
-                <w:shd w:fill="auto" w:val="clear"/>
               </w:rPr>
             </w:pPr>
             <w:r>
@@ -11360,7 +11911,6 @@
                 <w:spacing w:val="0"/>
                 <w:position w:val="0"/>
                 <w:sz w:val="22"/>
-                <w:shd w:fill="auto" w:val="clear"/>
               </w:rPr>
             </w:pPr>
             <w:r>
@@ -11403,7 +11953,6 @@
                 <w:spacing w:val="0"/>
                 <w:position w:val="0"/>
                 <w:sz w:val="22"/>
-                <w:shd w:fill="auto" w:val="clear"/>
               </w:rPr>
             </w:pPr>
             <w:r>
@@ -11444,7 +11993,6 @@
                 <w:color w:val="auto"/>
                 <w:spacing w:val="0"/>
                 <w:position w:val="0"/>
-                <w:shd w:fill="auto" w:val="clear"/>
               </w:rPr>
             </w:pPr>
             <w:r>
@@ -11487,7 +12035,6 @@
                 <w:spacing w:val="0"/>
                 <w:position w:val="0"/>
                 <w:sz w:val="22"/>
-                <w:shd w:fill="auto" w:val="clear"/>
               </w:rPr>
             </w:pPr>
             <w:r>
@@ -11602,7 +12149,6 @@
                 <w:spacing w:val="0"/>
                 <w:position w:val="0"/>
                 <w:sz w:val="22"/>
-                <w:shd w:fill="auto" w:val="clear"/>
               </w:rPr>
             </w:pPr>
             <w:r>
@@ -11645,7 +12191,6 @@
                 <w:spacing w:val="0"/>
                 <w:position w:val="0"/>
                 <w:sz w:val="22"/>
-                <w:shd w:fill="auto" w:val="clear"/>
               </w:rPr>
             </w:pPr>
             <w:r>
@@ -11688,7 +12233,6 @@
                 <w:spacing w:val="0"/>
                 <w:position w:val="0"/>
                 <w:sz w:val="22"/>
-                <w:shd w:fill="auto" w:val="clear"/>
               </w:rPr>
             </w:pPr>
             <w:r>
@@ -11755,7 +12299,6 @@
                 <w:color w:val="auto"/>
                 <w:spacing w:val="0"/>
                 <w:position w:val="0"/>
-                <w:shd w:fill="auto" w:val="clear"/>
               </w:rPr>
             </w:pPr>
             <w:r>
@@ -11870,7 +12413,6 @@
                 <w:spacing w:val="0"/>
                 <w:position w:val="0"/>
                 <w:sz w:val="22"/>
-                <w:shd w:fill="auto" w:val="clear"/>
               </w:rPr>
             </w:pPr>
             <w:r>
@@ -11914,7 +12456,6 @@
                 <w:spacing w:val="0"/>
                 <w:position w:val="0"/>
                 <w:sz w:val="22"/>
-                <w:shd w:fill="auto" w:val="clear"/>
               </w:rPr>
             </w:pPr>
             <w:r>
@@ -11955,7 +12496,6 @@
                 <w:color w:val="auto"/>
                 <w:spacing w:val="0"/>
                 <w:position w:val="0"/>
-                <w:shd w:fill="auto" w:val="clear"/>
               </w:rPr>
             </w:pPr>
             <w:r>
@@ -12022,7 +12562,6 @@
                 <w:color w:val="auto"/>
                 <w:spacing w:val="0"/>
                 <w:position w:val="0"/>
-                <w:shd w:fill="auto" w:val="clear"/>
               </w:rPr>
             </w:pPr>
             <w:r>
@@ -12137,7 +12676,6 @@
                 <w:spacing w:val="0"/>
                 <w:position w:val="0"/>
                 <w:sz w:val="22"/>
-                <w:shd w:fill="auto" w:val="clear"/>
               </w:rPr>
             </w:pPr>
             <w:r>
@@ -12181,7 +12719,6 @@
                 <w:spacing w:val="0"/>
                 <w:position w:val="0"/>
                 <w:sz w:val="22"/>
-                <w:shd w:fill="auto" w:val="clear"/>
               </w:rPr>
             </w:pPr>
           </w:p>
@@ -12213,7 +12750,6 @@
                 <w:spacing w:val="0"/>
                 <w:position w:val="0"/>
                 <w:sz w:val="22"/>
-                <w:shd w:fill="auto" w:val="clear"/>
               </w:rPr>
             </w:pPr>
             <w:r>
@@ -12256,7 +12792,6 @@
                 <w:spacing w:val="0"/>
                 <w:position w:val="0"/>
                 <w:sz w:val="22"/>
-                <w:shd w:fill="auto" w:val="clear"/>
               </w:rPr>
             </w:pPr>
             <w:r>
@@ -12306,7 +12841,6 @@
                 <w:spacing w:val="0"/>
                 <w:position w:val="0"/>
                 <w:sz w:val="22"/>
-                <w:shd w:fill="auto" w:val="clear"/>
               </w:rPr>
             </w:pPr>
             <w:r>
@@ -12350,7 +12884,6 @@
                 <w:spacing w:val="0"/>
                 <w:position w:val="0"/>
                 <w:sz w:val="22"/>
-                <w:shd w:fill="auto" w:val="clear"/>
               </w:rPr>
             </w:pPr>
             <w:r>
@@ -12393,7 +12926,6 @@
                 <w:spacing w:val="0"/>
                 <w:position w:val="0"/>
                 <w:sz w:val="22"/>
-                <w:shd w:fill="auto" w:val="clear"/>
               </w:rPr>
             </w:pPr>
             <w:r>
@@ -12436,7 +12968,6 @@
                 <w:spacing w:val="0"/>
                 <w:position w:val="0"/>
                 <w:sz w:val="22"/>
-                <w:shd w:fill="auto" w:val="clear"/>
               </w:rPr>
             </w:pPr>
             <w:r>
@@ -12477,7 +13008,6 @@
                 <w:color w:val="auto"/>
                 <w:spacing w:val="0"/>
                 <w:position w:val="0"/>
-                <w:shd w:fill="auto" w:val="clear"/>
               </w:rPr>
             </w:pPr>
             <w:r>
@@ -12520,7 +13050,6 @@
                 <w:spacing w:val="0"/>
                 <w:position w:val="0"/>
                 <w:sz w:val="22"/>
-                <w:shd w:fill="auto" w:val="clear"/>
               </w:rPr>
             </w:pPr>
             <w:r>
@@ -12635,7 +13164,6 @@
                 <w:spacing w:val="0"/>
                 <w:position w:val="0"/>
                 <w:sz w:val="22"/>
-                <w:shd w:fill="auto" w:val="clear"/>
               </w:rPr>
             </w:pPr>
             <w:r>
@@ -12678,7 +13206,6 @@
                 <w:spacing w:val="0"/>
                 <w:position w:val="0"/>
                 <w:sz w:val="22"/>
-                <w:shd w:fill="auto" w:val="clear"/>
               </w:rPr>
             </w:pPr>
             <w:r>
@@ -12721,7 +13248,6 @@
                 <w:spacing w:val="0"/>
                 <w:position w:val="0"/>
                 <w:sz w:val="22"/>
-                <w:shd w:fill="auto" w:val="clear"/>
               </w:rPr>
             </w:pPr>
             <w:r>
@@ -12788,7 +13314,6 @@
                 <w:color w:val="auto"/>
                 <w:spacing w:val="0"/>
                 <w:position w:val="0"/>
-                <w:shd w:fill="auto" w:val="clear"/>
               </w:rPr>
             </w:pPr>
             <w:r>
@@ -12903,7 +13428,6 @@
                 <w:spacing w:val="0"/>
                 <w:position w:val="0"/>
                 <w:sz w:val="22"/>
-                <w:shd w:fill="auto" w:val="clear"/>
               </w:rPr>
             </w:pPr>
             <w:r>
@@ -12947,7 +13471,6 @@
                 <w:spacing w:val="0"/>
                 <w:position w:val="0"/>
                 <w:sz w:val="22"/>
-                <w:shd w:fill="auto" w:val="clear"/>
               </w:rPr>
             </w:pPr>
             <w:r>
@@ -12988,7 +13511,6 @@
                 <w:color w:val="auto"/>
                 <w:spacing w:val="0"/>
                 <w:position w:val="0"/>
-                <w:shd w:fill="auto" w:val="clear"/>
               </w:rPr>
             </w:pPr>
             <w:r>
@@ -13055,7 +13577,6 @@
                 <w:color w:val="auto"/>
                 <w:spacing w:val="0"/>
                 <w:position w:val="0"/>
-                <w:shd w:fill="auto" w:val="clear"/>
               </w:rPr>
             </w:pPr>
             <w:r>
@@ -13170,7 +13691,6 @@
                 <w:spacing w:val="0"/>
                 <w:position w:val="0"/>
                 <w:sz w:val="22"/>
-                <w:shd w:fill="auto" w:val="clear"/>
               </w:rPr>
             </w:pPr>
             <w:r>
@@ -13214,7 +13734,6 @@
                 <w:spacing w:val="0"/>
                 <w:position w:val="0"/>
                 <w:sz w:val="22"/>
-                <w:shd w:fill="auto" w:val="clear"/>
               </w:rPr>
             </w:pPr>
           </w:p>
@@ -13246,7 +13765,6 @@
                 <w:spacing w:val="0"/>
                 <w:position w:val="0"/>
                 <w:sz w:val="22"/>
-                <w:shd w:fill="auto" w:val="clear"/>
               </w:rPr>
             </w:pPr>
             <w:r>
@@ -13289,7 +13807,6 @@
                 <w:spacing w:val="0"/>
                 <w:position w:val="0"/>
                 <w:sz w:val="22"/>
-                <w:shd w:fill="auto" w:val="clear"/>
               </w:rPr>
             </w:pPr>
             <w:r>
@@ -13388,7 +13905,6 @@
                 <w:color w:val="auto"/>
                 <w:spacing w:val="0"/>
                 <w:position w:val="0"/>
-                <w:shd w:fill="auto" w:val="clear"/>
               </w:rPr>
             </w:pPr>
             <w:r>
@@ -13430,7 +13946,6 @@
                 <w:color w:val="auto"/>
                 <w:spacing w:val="0"/>
                 <w:position w:val="0"/>
-                <w:shd w:fill="auto" w:val="clear"/>
               </w:rPr>
             </w:pPr>
             <w:r>
@@ -13472,7 +13987,6 @@
                 <w:color w:val="auto"/>
                 <w:spacing w:val="0"/>
                 <w:position w:val="0"/>
-                <w:shd w:fill="auto" w:val="clear"/>
               </w:rPr>
             </w:pPr>
             <w:r>
@@ -13514,7 +14028,6 @@
                 <w:color w:val="auto"/>
                 <w:spacing w:val="0"/>
                 <w:position w:val="0"/>
-                <w:shd w:fill="auto" w:val="clear"/>
               </w:rPr>
             </w:pPr>
             <w:r>
@@ -13556,7 +14069,6 @@
                 <w:color w:val="auto"/>
                 <w:spacing w:val="0"/>
                 <w:position w:val="0"/>
-                <w:shd w:fill="auto" w:val="clear"/>
               </w:rPr>
             </w:pPr>
             <w:r>
@@ -13605,7 +14117,6 @@
                 <w:spacing w:val="0"/>
                 <w:position w:val="0"/>
                 <w:sz w:val="22"/>
-                <w:shd w:fill="auto" w:val="clear"/>
               </w:rPr>
             </w:pPr>
             <w:r>
@@ -13648,7 +14159,6 @@
                 <w:spacing w:val="0"/>
                 <w:position w:val="0"/>
                 <w:sz w:val="22"/>
-                <w:shd w:fill="auto" w:val="clear"/>
               </w:rPr>
             </w:pPr>
             <w:r>
@@ -13691,7 +14201,6 @@
                 <w:spacing w:val="0"/>
                 <w:position w:val="0"/>
                 <w:sz w:val="22"/>
-                <w:shd w:fill="auto" w:val="clear"/>
               </w:rPr>
             </w:pPr>
             <w:r>
@@ -13734,7 +14243,6 @@
                 <w:spacing w:val="0"/>
                 <w:position w:val="0"/>
                 <w:sz w:val="22"/>
-                <w:shd w:fill="auto" w:val="clear"/>
               </w:rPr>
             </w:pPr>
             <w:r>
@@ -13777,7 +14285,6 @@
                 <w:spacing w:val="0"/>
                 <w:position w:val="0"/>
                 <w:sz w:val="22"/>
-                <w:shd w:fill="auto" w:val="clear"/>
               </w:rPr>
             </w:pPr>
             <w:r>
@@ -13826,7 +14333,6 @@
                 <w:spacing w:val="0"/>
                 <w:position w:val="0"/>
                 <w:sz w:val="22"/>
-                <w:shd w:fill="auto" w:val="clear"/>
               </w:rPr>
             </w:pPr>
             <w:r>
@@ -13869,7 +14375,6 @@
                 <w:spacing w:val="0"/>
                 <w:position w:val="0"/>
                 <w:sz w:val="22"/>
-                <w:shd w:fill="auto" w:val="clear"/>
               </w:rPr>
             </w:pPr>
             <w:r>
@@ -13912,7 +14417,6 @@
                 <w:spacing w:val="0"/>
                 <w:position w:val="0"/>
                 <w:sz w:val="22"/>
-                <w:shd w:fill="auto" w:val="clear"/>
               </w:rPr>
             </w:pPr>
             <w:r>
@@ -13955,7 +14459,6 @@
                 <w:spacing w:val="0"/>
                 <w:position w:val="0"/>
                 <w:sz w:val="22"/>
-                <w:shd w:fill="auto" w:val="clear"/>
               </w:rPr>
             </w:pPr>
             <w:r>
@@ -13998,7 +14501,6 @@
                 <w:spacing w:val="0"/>
                 <w:position w:val="0"/>
                 <w:sz w:val="22"/>
-                <w:shd w:fill="auto" w:val="clear"/>
               </w:rPr>
             </w:pPr>
             <w:r>
@@ -14047,7 +14549,6 @@
                 <w:spacing w:val="0"/>
                 <w:position w:val="0"/>
                 <w:sz w:val="22"/>
-                <w:shd w:fill="auto" w:val="clear"/>
               </w:rPr>
             </w:pPr>
             <w:r>
@@ -14090,7 +14591,6 @@
                 <w:spacing w:val="0"/>
                 <w:position w:val="0"/>
                 <w:sz w:val="22"/>
-                <w:shd w:fill="auto" w:val="clear"/>
               </w:rPr>
             </w:pPr>
             <w:r>
@@ -14133,7 +14633,6 @@
                 <w:spacing w:val="0"/>
                 <w:position w:val="0"/>
                 <w:sz w:val="22"/>
-                <w:shd w:fill="auto" w:val="clear"/>
               </w:rPr>
             </w:pPr>
             <w:r>
@@ -14176,7 +14675,6 @@
                 <w:spacing w:val="0"/>
                 <w:position w:val="0"/>
                 <w:sz w:val="22"/>
-                <w:shd w:fill="auto" w:val="clear"/>
               </w:rPr>
             </w:pPr>
             <w:r>
@@ -14219,7 +14717,6 @@
                 <w:spacing w:val="0"/>
                 <w:position w:val="0"/>
                 <w:sz w:val="22"/>
-                <w:shd w:fill="auto" w:val="clear"/>
               </w:rPr>
             </w:pPr>
             <w:r>
@@ -14268,7 +14765,6 @@
                 <w:spacing w:val="0"/>
                 <w:position w:val="0"/>
                 <w:sz w:val="22"/>
-                <w:shd w:fill="auto" w:val="clear"/>
               </w:rPr>
             </w:pPr>
             <w:r>
@@ -14311,7 +14807,6 @@
                 <w:spacing w:val="0"/>
                 <w:position w:val="0"/>
                 <w:sz w:val="22"/>
-                <w:shd w:fill="auto" w:val="clear"/>
               </w:rPr>
             </w:pPr>
             <w:r>
@@ -14354,7 +14849,6 @@
                 <w:spacing w:val="0"/>
                 <w:position w:val="0"/>
                 <w:sz w:val="22"/>
-                <w:shd w:fill="auto" w:val="clear"/>
               </w:rPr>
             </w:pPr>
             <w:r>
@@ -14397,7 +14891,6 @@
                 <w:spacing w:val="0"/>
                 <w:position w:val="0"/>
                 <w:sz w:val="22"/>
-                <w:shd w:fill="auto" w:val="clear"/>
               </w:rPr>
             </w:pPr>
             <w:r>
@@ -14440,7 +14933,6 @@
                 <w:spacing w:val="0"/>
                 <w:position w:val="0"/>
                 <w:sz w:val="22"/>
-                <w:shd w:fill="auto" w:val="clear"/>
               </w:rPr>
             </w:pPr>
             <w:r>
@@ -14580,7 +15072,6 @@
                 <w:spacing w:val="0"/>
                 <w:position w:val="0"/>
                 <w:sz w:val="22"/>
-                <w:shd w:fill="auto" w:val="clear"/>
               </w:rPr>
             </w:pPr>
             <w:r>
@@ -14623,7 +15114,6 @@
                 <w:spacing w:val="0"/>
                 <w:position w:val="0"/>
                 <w:sz w:val="22"/>
-                <w:shd w:fill="auto" w:val="clear"/>
               </w:rPr>
             </w:pPr>
             <w:r>
@@ -14666,7 +15156,6 @@
                 <w:spacing w:val="0"/>
                 <w:position w:val="0"/>
                 <w:sz w:val="22"/>
-                <w:shd w:fill="auto" w:val="clear"/>
               </w:rPr>
             </w:pPr>
             <w:r>
@@ -14709,7 +15198,6 @@
                 <w:spacing w:val="0"/>
                 <w:position w:val="0"/>
                 <w:sz w:val="22"/>
-                <w:shd w:fill="auto" w:val="clear"/>
               </w:rPr>
             </w:pPr>
             <w:r>
@@ -14758,7 +15246,6 @@
                 <w:spacing w:val="0"/>
                 <w:position w:val="0"/>
                 <w:sz w:val="22"/>
-                <w:shd w:fill="auto" w:val="clear"/>
               </w:rPr>
             </w:pPr>
             <w:r>
@@ -14801,7 +15288,6 @@
                 <w:spacing w:val="0"/>
                 <w:position w:val="0"/>
                 <w:sz w:val="22"/>
-                <w:shd w:fill="auto" w:val="clear"/>
               </w:rPr>
             </w:pPr>
             <w:r>
@@ -14844,7 +15330,6 @@
                 <w:spacing w:val="0"/>
                 <w:position w:val="0"/>
                 <w:sz w:val="22"/>
-                <w:shd w:fill="auto" w:val="clear"/>
               </w:rPr>
             </w:pPr>
             <w:r>
@@ -14925,7 +15410,6 @@
                 <w:spacing w:val="0"/>
                 <w:position w:val="0"/>
                 <w:sz w:val="22"/>
-                <w:shd w:fill="auto" w:val="clear"/>
               </w:rPr>
             </w:pPr>
             <w:r>
@@ -14968,7 +15452,6 @@
                 <w:spacing w:val="0"/>
                 <w:position w:val="0"/>
                 <w:sz w:val="22"/>
-                <w:shd w:fill="auto" w:val="clear"/>
               </w:rPr>
             </w:pPr>
             <w:r>
@@ -15011,7 +15494,6 @@
                 <w:spacing w:val="0"/>
                 <w:position w:val="0"/>
                 <w:sz w:val="22"/>
-                <w:shd w:fill="auto" w:val="clear"/>
               </w:rPr>
             </w:pPr>
             <w:r>
@@ -15092,7 +15574,6 @@
                 <w:spacing w:val="0"/>
                 <w:position w:val="0"/>
                 <w:sz w:val="22"/>
-                <w:shd w:fill="auto" w:val="clear"/>
               </w:rPr>
             </w:pPr>
             <w:r>
@@ -15135,7 +15616,6 @@
                 <w:spacing w:val="0"/>
                 <w:position w:val="0"/>
                 <w:sz w:val="22"/>
-                <w:shd w:fill="auto" w:val="clear"/>
               </w:rPr>
             </w:pPr>
             <w:r>
@@ -15178,7 +15658,6 @@
                 <w:spacing w:val="0"/>
                 <w:position w:val="0"/>
                 <w:sz w:val="22"/>
-                <w:shd w:fill="auto" w:val="clear"/>
               </w:rPr>
             </w:pPr>
             <w:r>

</xml_diff>